<commit_message>
add bao cao tich hop
</commit_message>
<xml_diff>
--- a/baoCaoWeb_2.docx
+++ b/baoCaoWeb_2.docx
@@ -15,13 +15,13 @@
         <mc:AlternateContent>
           <mc:Choice Requires="wps">
             <w:drawing>
-              <wp:anchor distT="0" distB="0" distL="0" distR="0" simplePos="0" relativeHeight="251658240" behindDoc="0" locked="0" layoutInCell="1" hidden="0" allowOverlap="1" wp14:anchorId="7F3FD094" wp14:editId="4E31AD7C">
+              <wp:anchor distT="0" distB="0" distL="0" distR="0" simplePos="0" relativeHeight="251658240" behindDoc="0" locked="0" layoutInCell="1" hidden="0" allowOverlap="1" wp14:anchorId="7F3FD094" wp14:editId="1E40275E">
                 <wp:simplePos x="0" y="0"/>
                 <wp:positionH relativeFrom="column">
-                  <wp:posOffset>0</wp:posOffset>
+                  <wp:posOffset>-62865</wp:posOffset>
                 </wp:positionH>
                 <wp:positionV relativeFrom="paragraph">
-                  <wp:posOffset>12700</wp:posOffset>
+                  <wp:posOffset>2540</wp:posOffset>
                 </wp:positionV>
                 <wp:extent cx="5781675" cy="8762365"/>
                 <wp:effectExtent l="0" t="0" r="0" b="0"/>
@@ -34,8 +34,8 @@
                       <wps:cNvSpPr/>
                       <wps:spPr>
                         <a:xfrm>
-                          <a:off x="2483738" y="0"/>
-                          <a:ext cx="5724525" cy="7560000"/>
+                          <a:off x="0" y="0"/>
+                          <a:ext cx="5781675" cy="8762365"/>
                         </a:xfrm>
                         <a:prstGeom prst="rect">
                           <a:avLst/>
@@ -139,7 +139,7 @@
                                           <pic:cNvPicPr preferRelativeResize="0"/>
                                         </pic:nvPicPr>
                                         <pic:blipFill>
-                                          <a:blip r:embed="rId5"/>
+                                          <a:blip r:embed="rId6"/>
                                           <a:srcRect/>
                                           <a:stretch>
                                             <a:fillRect/>
@@ -766,7 +766,7 @@
           </mc:Choice>
           <mc:Fallback>
             <w:pict>
-              <v:rect w14:anchorId="7F3FD094" id="Rectangle 1" o:spid="_x0000_s1026" style="position:absolute;left:0;text-align:left;margin-left:0;margin-top:1pt;width:455.25pt;height:689.95pt;z-index:251658240;visibility:visible;mso-wrap-style:square;mso-wrap-distance-left:0;mso-wrap-distance-top:0;mso-wrap-distance-right:0;mso-wrap-distance-bottom:0;mso-position-horizontal:absolute;mso-position-horizontal-relative:text;mso-position-vertical:absolute;mso-position-vertical-relative:text;v-text-anchor:middle" o:gfxdata="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" filled="f" strokeweight="4.5pt">
+              <v:rect w14:anchorId="7F3FD094" id="Rectangle 1" o:spid="_x0000_s1026" style="position:absolute;left:0;text-align:left;margin-left:-4.95pt;margin-top:.2pt;width:455.25pt;height:689.95pt;z-index:251658240;visibility:visible;mso-wrap-style:square;mso-wrap-distance-left:0;mso-wrap-distance-top:0;mso-wrap-distance-right:0;mso-wrap-distance-bottom:0;mso-position-horizontal:absolute;mso-position-horizontal-relative:text;mso-position-vertical:absolute;mso-position-vertical-relative:text;v-text-anchor:middle" o:gfxdata="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" filled="f" strokeweight="4.5pt">
                 <v:stroke startarrowwidth="narrow" startarrowlength="short" endarrowwidth="narrow" endarrowlength="short" linestyle="thickThin"/>
                 <v:textbox inset="91425emu,91425emu,91425emu,91425emu">
                   <w:txbxContent>
@@ -856,7 +856,7 @@
                                     <pic:cNvPicPr preferRelativeResize="0"/>
                                   </pic:nvPicPr>
                                   <pic:blipFill>
-                                    <a:blip r:embed="rId5"/>
+                                    <a:blip r:embed="rId6"/>
                                     <a:srcRect/>
                                     <a:stretch>
                                       <a:fillRect/>
@@ -1516,38 +1516,8 @@
           <w:sz w:val="28"/>
           <w:szCs w:val="28"/>
         </w:rPr>
-        <w:t>Hiện nay, công nghệ phát triển Web đang có sự phát triển vượt bậc và dần phủ song rộng khắp nơi. Điều này đã thực sự mang đến một kỷ nguyên mới cho thế giới, mang mọi người xích lại gần nhau hơn, đồng thời giúp cho việc giao lưu, hợp tác và trao đổi học hỏ</w:t>
-      </w:r>
-      <w:r>
-        <w:rPr>
-          <w:sz w:val="28"/>
-          <w:szCs w:val="28"/>
-        </w:rPr>
-        <w:t>i kiến thức cũng trở nên thuận tiện hơn rất nhiều. Cùng với đó là sự ra đời và phát triển nhanh chóng của NodeJS đã tạo một cú hích rất lớn đối với các công nghệ phát triển Web. Nó là một nền tảng cho phép những nhà phát triển tạo ra website tương tác thời</w:t>
-      </w:r>
-      <w:r>
-        <w:rPr>
-          <w:sz w:val="28"/>
-          <w:szCs w:val="28"/>
-        </w:rPr>
-        <w:t xml:space="preserve"> gian thực một cách nhanh chóng và hiệu quả. Bên cạnh đó, học lập trình trực tuyến đang trở thành phương pháp học phổ biến. Thay vì phải cài đặt các ide, editor cần thiết cho việc lập trình tại máy tính cá nhân, người học có thể lập trình trực tuyến ngay t</w:t>
-      </w:r>
-      <w:r>
-        <w:rPr>
-          <w:sz w:val="28"/>
-          <w:szCs w:val="28"/>
-        </w:rPr>
-        <w:t>rên website, chia sẻ source code tới bạn bè, tăng khả năng tương tác, tiết kiệm tài nguyên máy tính. Do đó, trong đề tài đồ án môn học này, em muốn xây dựng một ứng dụng Web hỗ trợ việc biên dịch mã nguồn trên nền tảng NodeJS. Nội dung của đồ án sẽ tập tru</w:t>
-      </w:r>
-      <w:r>
-        <w:rPr>
-          <w:sz w:val="28"/>
-          <w:szCs w:val="28"/>
-        </w:rPr>
-        <w:t>ng trình bày những đặc điểm cơ bản của NodeJS, JavaScript, MySQL, Express và một số công nghệ phát triển web khác, các bước cơ bản để xây dựng một ứng dụng web trên nền tảng NodeJS và điểm mạnh của nó.</w:t>
-      </w:r>
-      <w:bookmarkStart w:id="0" w:name="_GoBack"/>
-      <w:bookmarkEnd w:id="0"/>
+        <w:t>Hiện nay, công nghệ phát triển Web đang có sự phát triển vượt bậc và dần phủ song rộng khắp nơi. Điều này đã thực sự mang đến một kỷ nguyên mới cho thế giới, mang mọi người xích lại gần nhau hơn, đồng thời giúp cho việc giao lưu, hợp tác và trao đổi học hỏi kiến thức cũng trở nên thuận tiện hơn rất nhiều. Cùng với đó là sự ra đời và phát triển nhanh chóng của NodeJS đã tạo một cú hích rất lớn đối với các công nghệ phát triển Web. Nó là một nền tảng cho phép những nhà phát triển tạo ra website tương tác thời gian thực một cách nhanh chóng và hiệu quả. Bên cạnh đó, học lập trình trực tuyến đang trở thành phương pháp học phổ biến. Thay vì phải cài đặt các ide, editor cần thiết cho việc lập trình tại máy tính cá nhân, người học có thể lập trình trực tuyến ngay trên website, chia sẻ source code tới bạn bè, tăng khả năng tương tác, tiết kiệm tài nguyên máy tính. Do đó, trong đề tài đồ án môn học này, em muốn xây dựng một ứng dụng Web hỗ trợ việc biên dịch mã nguồn trên nền tảng NodeJS. Nội dung của đồ án sẽ tập trung trình bày những đặc điểm cơ bản của NodeJS, JavaScript, MySQL, Express và một số công nghệ phát triển web khác, các bước cơ bản để xây dựng một ứng dụng web trên nền tảng NodeJS và điểm mạnh của nó.</w:t>
+      </w:r>
     </w:p>
     <w:p>
       <w:pPr>
@@ -1583,21 +1553,7 @@
           <w:sz w:val="28"/>
           <w:szCs w:val="28"/>
         </w:rPr>
-        <w:t xml:space="preserve">Để hoàn thành quá trình nghiên cứu và hoàn </w:t>
-      </w:r>
-      <w:r>
-        <w:rPr>
-          <w:sz w:val="28"/>
-          <w:szCs w:val="28"/>
-        </w:rPr>
-        <w:t>thiện đồ án này, lời đầu tiên em xin gửi lời cảm ơn chân thành sâu sắc tới toàn thể thầy cô giáo khoa công nghệ thông tin trường Đại học Điện lực đã tận tình giảng dạy, giúp đỡ, truyền đạt những kiến thức, kinh nghiệm quý báu trong suốt những năm học vừa q</w:t>
-      </w:r>
-      <w:r>
-        <w:rPr>
-          <w:sz w:val="28"/>
-          <w:szCs w:val="28"/>
-        </w:rPr>
-        <w:t>ua.</w:t>
+        <w:t>Để hoàn thành quá trình nghiên cứu và hoàn thiện đồ án này, lời đầu tiên em xin gửi lời cảm ơn chân thành sâu sắc tới toàn thể thầy cô giáo khoa công nghệ thông tin trường Đại học Điện lực đã tận tình giảng dạy, giúp đỡ, truyền đạt những kiến thức, kinh nghiệm quý báu trong suốt những năm học vừa qua.</w:t>
       </w:r>
     </w:p>
     <w:p>
@@ -1615,30 +1571,7 @@
           <w:sz w:val="28"/>
           <w:szCs w:val="28"/>
         </w:rPr>
-        <w:t xml:space="preserve">Đặc biệt, em xin gửi lời cảm ơn chân thành đến thầy giáo Phương Văn </w:t>
-      </w:r>
-      <w:proofErr w:type="gramStart"/>
-      <w:r>
-        <w:rPr>
-          <w:sz w:val="28"/>
-          <w:szCs w:val="28"/>
-        </w:rPr>
-        <w:t>Cảnh  đã</w:t>
-      </w:r>
-      <w:proofErr w:type="gramEnd"/>
-      <w:r>
-        <w:rPr>
-          <w:sz w:val="28"/>
-          <w:szCs w:val="28"/>
-        </w:rPr>
-        <w:t xml:space="preserve"> tận tình chỉ bảo, giúp đỡ, định hướng cho em để hoàn thành tốt đồ án này. Trong thời gian qua, em đã học được rất nhiều những kiến thức bổ ích cùng tinh thần, thái độ làm việc</w:t>
-      </w:r>
-      <w:r>
-        <w:rPr>
-          <w:sz w:val="28"/>
-          <w:szCs w:val="28"/>
-        </w:rPr>
-        <w:t xml:space="preserve"> nghiêm túc, hiệu quả từ thầy cô. Đây là những kinh nghiệm vô cùng quí báu cho em trong quá trình học tập và công tác sau này.</w:t>
+        <w:t>Đặc biệt, em xin gửi lời cảm ơn chân thành đến thầy giáo Phương Văn Cảnh  đã tận tình chỉ bảo, giúp đỡ, định hướng cho em để hoàn thành tốt đồ án này. Trong thời gian qua, em đã học được rất nhiều những kiến thức bổ ích cùng tinh thần, thái độ làm việc nghiêm túc, hiệu quả từ thầy cô. Đây là những kinh nghiệm vô cùng quí báu cho em trong quá trình học tập và công tác sau này.</w:t>
       </w:r>
     </w:p>
     <w:p>
@@ -1656,14 +1589,7 @@
           <w:sz w:val="28"/>
           <w:szCs w:val="28"/>
         </w:rPr>
-        <w:t>Tuy nhiên vì kiến thức chuyên môn còn hạn chế và bản thân còn thiếu nhiều kinh nghiệm thực tiễn nên nội dung của đồ án còn một số</w:t>
-      </w:r>
-      <w:r>
-        <w:rPr>
-          <w:sz w:val="28"/>
-          <w:szCs w:val="28"/>
-        </w:rPr>
-        <w:t xml:space="preserve"> thiếu sót, em rất mogn nhận được sự góp ý, chỉ bảo thêm của các thầy cô.</w:t>
+        <w:t>Tuy nhiên vì kiến thức chuyên môn còn hạn chế và bản thân còn thiếu nhiều kinh nghiệm thực tiễn nên nội dung của đồ án còn một số thiếu sót, em rất mogn nhận được sự góp ý, chỉ bảo thêm của các thầy cô.</w:t>
       </w:r>
     </w:p>
     <w:p>
@@ -1779,30 +1705,7 @@
           <w:sz w:val="28"/>
           <w:szCs w:val="28"/>
         </w:rPr>
-        <w:t>Những năm gần đây chúng ta đã thấy sự phát triển vượt bậc và độ phủ song rộng khắp của công nghệ phát triển Web. Chưa khi nào thế giới trở nên gần với nhau như vậy thông qua các trang Web được tạo lập hàng ngày, hang giờ. Sự ra đời và phát triển của công n</w:t>
-      </w:r>
-      <w:r>
-        <w:rPr>
-          <w:sz w:val="28"/>
-          <w:szCs w:val="28"/>
-        </w:rPr>
-        <w:t xml:space="preserve">ghệ Web đã thực sự mang đến một kỷ nguyên mới cho thế giới, mang mọi người xích lại </w:t>
-      </w:r>
-      <w:proofErr w:type="gramStart"/>
-      <w:r>
-        <w:rPr>
-          <w:sz w:val="28"/>
-          <w:szCs w:val="28"/>
-        </w:rPr>
-        <w:t>nhau  hơn</w:t>
-      </w:r>
-      <w:proofErr w:type="gramEnd"/>
-      <w:r>
-        <w:rPr>
-          <w:sz w:val="28"/>
-          <w:szCs w:val="28"/>
-        </w:rPr>
-        <w:t>, đồng thời việc giao lưu, hợp tác và trao đổi học hỏi kiến thức cũng trở nên thuận tiện hơn bất cứ lúc nào.</w:t>
+        <w:t>Những năm gần đây chúng ta đã thấy sự phát triển vượt bậc và độ phủ song rộng khắp của công nghệ phát triển Web. Chưa khi nào thế giới trở nên gần với nhau như vậy thông qua các trang Web được tạo lập hàng ngày, hang giờ. Sự ra đời và phát triển của công nghệ Web đã thực sự mang đến một kỷ nguyên mới cho thế giới, mang mọi người xích lại nhau  hơn, đồng thời việc giao lưu, hợp tác và trao đổi học hỏi kiến thức cũng trở nên thuận tiện hơn bất cứ lúc nào.</w:t>
       </w:r>
     </w:p>
     <w:p>
@@ -1820,14 +1723,7 @@
           <w:sz w:val="28"/>
           <w:szCs w:val="28"/>
         </w:rPr>
-        <w:t>Cùng với đó là sự phát triển nhanh chóng của NodeJS, m</w:t>
-      </w:r>
-      <w:r>
-        <w:rPr>
-          <w:sz w:val="28"/>
-          <w:szCs w:val="28"/>
-        </w:rPr>
-        <w:t>ột nền tảng dựa vào Chrome JavaScript runtime để xây dựng các ứng dụng Web. NodeJS rất hiệu quả khi xây dựng các ứng dụng Web thời gian thực có tính tương tác cao. Trong các framework của NodeJS, Express được xem là framework quan trọng nhất.</w:t>
+        <w:t>Cùng với đó là sự phát triển nhanh chóng của NodeJS, một nền tảng dựa vào Chrome JavaScript runtime để xây dựng các ứng dụng Web. NodeJS rất hiệu quả khi xây dựng các ứng dụng Web thời gian thực có tính tương tác cao. Trong các framework của NodeJS, Express được xem là framework quan trọng nhất.</w:t>
       </w:r>
     </w:p>
     <w:p>
@@ -1845,21 +1741,7 @@
           <w:sz w:val="28"/>
           <w:szCs w:val="28"/>
         </w:rPr>
-        <w:t xml:space="preserve">Bên cạnh đó, </w:t>
-      </w:r>
-      <w:r>
-        <w:rPr>
-          <w:sz w:val="28"/>
-          <w:szCs w:val="28"/>
-        </w:rPr>
-        <w:t>học tập luôn là vấn đề nóng nhận được sự quan tâm lớn của xã hội. Phương pháp học luôn là điều quan trọng với người học. Chính vì thế các phương pháp học luôn được tìm tòi và đổi mới. Trong những năm trở lại đây, học trực tuyến đang dần trở thành phương ph</w:t>
-      </w:r>
-      <w:r>
-        <w:rPr>
-          <w:sz w:val="28"/>
-          <w:szCs w:val="28"/>
-        </w:rPr>
-        <w:t>áp phổ biến. Học trực tuyến có thể học mọi nơi, mọi lúc, mở rộng việc thảo luận, chia sẻ bài vở qua các nhóm, diễn đàn học tập.</w:t>
+        <w:t>Bên cạnh đó, học tập luôn là vấn đề nóng nhận được sự quan tâm lớn của xã hội. Phương pháp học luôn là điều quan trọng với người học. Chính vì thế các phương pháp học luôn được tìm tòi và đổi mới. Trong những năm trở lại đây, học trực tuyến đang dần trở thành phương pháp phổ biến. Học trực tuyến có thể học mọi nơi, mọi lúc, mở rộng việc thảo luận, chia sẻ bài vở qua các nhóm, diễn đàn học tập.</w:t>
       </w:r>
     </w:p>
     <w:p>
@@ -1877,14 +1759,7 @@
           <w:sz w:val="28"/>
           <w:szCs w:val="28"/>
         </w:rPr>
-        <w:t>Trong bối cảnh Internet phát triển, các thiết bị như máy tính, điện thoại thông minh trở nên phổ biến, học sinh dễ dàng tiếp cận</w:t>
-      </w:r>
-      <w:r>
-        <w:rPr>
-          <w:sz w:val="28"/>
-          <w:szCs w:val="28"/>
-        </w:rPr>
-        <w:t xml:space="preserve"> với cách học mới. Việc học trực tuyến đang bộc lộ những ưu thế vượt trội hơn phương pháp cũ, giúp người học chủ động học mọi lúc, mọi nơi, tiết kiệm thời gian. Ngoài ra cách học này giúp người học dễ dàng tự do trao đổi vài vở, tương tác bạn bè nhiều hơn.</w:t>
+        <w:t>Trong bối cảnh Internet phát triển, các thiết bị như máy tính, điện thoại thông minh trở nên phổ biến, học sinh dễ dàng tiếp cận với cách học mới. Việc học trực tuyến đang bộc lộ những ưu thế vượt trội hơn phương pháp cũ, giúp người học chủ động học mọi lúc, mọi nơi, tiết kiệm thời gian. Ngoài ra cách học này giúp người học dễ dàng tự do trao đổi vài vở, tương tác bạn bè nhiều hơn.</w:t>
       </w:r>
     </w:p>
     <w:p>
@@ -1917,14 +1792,7 @@
           <w:sz w:val="28"/>
           <w:szCs w:val="28"/>
         </w:rPr>
-        <w:t xml:space="preserve">” làm đề tài cho đồ án môn lập trình Web. Web cung cấp trình soạn thảo và hỗ trợ biên dịch nhiều ngôn ngữ lập trình, chia sẻ </w:t>
-      </w:r>
-      <w:r>
-        <w:rPr>
-          <w:sz w:val="28"/>
-          <w:szCs w:val="28"/>
-        </w:rPr>
-        <w:t xml:space="preserve">mã nguồn nhanh chóng. </w:t>
+        <w:t xml:space="preserve">” làm đề tài cho đồ án môn lập trình Web. Web cung cấp trình soạn thảo và hỗ trợ biên dịch nhiều ngôn ngữ lập trình, chia sẻ mã nguồn nhanh chóng. </w:t>
       </w:r>
     </w:p>
     <w:p>
@@ -1965,14 +1833,7 @@
           <w:sz w:val="28"/>
           <w:szCs w:val="28"/>
         </w:rPr>
-        <w:t>Mục tiêu của đồ án là vừa nghiên cứu lý thuyết học các kiến thức mới, vừa triển khai xây dựng ứng dụng Web trên thực tế. Sau khi hoàn thành đồ án, một là nắm được quy trình phát triển một ứng dụng Web. Hai là hiểu và v</w:t>
-      </w:r>
-      <w:r>
-        <w:rPr>
-          <w:sz w:val="28"/>
-          <w:szCs w:val="28"/>
-        </w:rPr>
-        <w:t>ận dụng được các công nghệ phát triển Web mới hiện nay để áp dụng vào dự án Web của mình. Ba là triển khai ứng dụng Web trên thực tế để hỗ trợ việc lập trình trực tuyến dễ dàng, thuận tiện cho mọi người.</w:t>
+        <w:t>Mục tiêu của đồ án là vừa nghiên cứu lý thuyết học các kiến thức mới, vừa triển khai xây dựng ứng dụng Web trên thực tế. Sau khi hoàn thành đồ án, một là nắm được quy trình phát triển một ứng dụng Web. Hai là hiểu và vận dụng được các công nghệ phát triển Web mới hiện nay để áp dụng vào dự án Web của mình. Ba là triển khai ứng dụng Web trên thực tế để hỗ trợ việc lập trình trực tuyến dễ dàng, thuận tiện cho mọi người.</w:t>
       </w:r>
     </w:p>
     <w:p>
@@ -2014,14 +1875,7 @@
           <w:sz w:val="28"/>
           <w:szCs w:val="28"/>
         </w:rPr>
-        <w:t xml:space="preserve">Nội dung đồ án xoay quanh các vấn đề </w:t>
-      </w:r>
-      <w:r>
-        <w:rPr>
-          <w:sz w:val="28"/>
-          <w:szCs w:val="28"/>
-        </w:rPr>
-        <w:t xml:space="preserve">được trình bày ở các chương như sau: </w:t>
+        <w:t xml:space="preserve">Nội dung đồ án xoay quanh các vấn đề được trình bày ở các chương như sau: </w:t>
       </w:r>
     </w:p>
     <w:p>
@@ -2064,15 +1918,7 @@
           <w:sz w:val="28"/>
           <w:szCs w:val="28"/>
         </w:rPr>
-        <w:t>Chương 2: Cơ sở</w:t>
-      </w:r>
-      <w:r>
-        <w:rPr>
-          <w:b/>
-          <w:sz w:val="28"/>
-          <w:szCs w:val="28"/>
-        </w:rPr>
-        <w:t xml:space="preserve"> lý thuyết và công nghệ:</w:t>
+        <w:t>Chương 2: Cơ sở lý thuyết và công nghệ:</w:t>
       </w:r>
       <w:r>
         <w:rPr>
@@ -2104,14 +1950,7 @@
           <w:sz w:val="28"/>
           <w:szCs w:val="28"/>
         </w:rPr>
-        <w:t xml:space="preserve"> Phân </w:t>
-      </w:r>
-      <w:r>
-        <w:rPr>
-          <w:sz w:val="28"/>
-          <w:szCs w:val="28"/>
-        </w:rPr>
-        <w:t>tích bài toán đặt ra gồm mô tả bài toán, thu thập và phân tích yêu cầu.</w:t>
+        <w:t xml:space="preserve"> Phân tích bài toán đặt ra gồm mô tả bài toán, thu thập và phân tích yêu cầu.</w:t>
       </w:r>
     </w:p>
     <w:p>
@@ -2154,37 +1993,14 @@
           <w:sz w:val="28"/>
           <w:szCs w:val="28"/>
         </w:rPr>
-        <w:t xml:space="preserve">Chương 5: Kết luận </w:t>
-      </w:r>
-      <w:r>
-        <w:rPr>
-          <w:b/>
-          <w:sz w:val="28"/>
-          <w:szCs w:val="28"/>
-        </w:rPr>
-        <w:t>và hướng phát triển cho đề tài</w:t>
-      </w:r>
-      <w:r>
-        <w:rPr>
-          <w:b/>
-          <w:sz w:val="28"/>
-          <w:szCs w:val="28"/>
-        </w:rPr>
-        <w:t xml:space="preserve">: </w:t>
-      </w:r>
-      <w:r>
-        <w:rPr>
-          <w:sz w:val="28"/>
-          <w:szCs w:val="28"/>
-        </w:rPr>
-        <w:t>Tóm tắt lại toàn bộ nội dung, các kết quả đạt được v</w:t>
-      </w:r>
-      <w:r>
-        <w:rPr>
-          <w:sz w:val="28"/>
-          <w:szCs w:val="28"/>
-        </w:rPr>
-        <w:t>à hướng nghiên cứu tiếp theo.</w:t>
+        <w:t xml:space="preserve">Chương 5: Kết luận và hướng phát triển cho đề tài: </w:t>
+      </w:r>
+      <w:r>
+        <w:rPr>
+          <w:sz w:val="28"/>
+          <w:szCs w:val="28"/>
+        </w:rPr>
+        <w:t>Tóm tắt lại toàn bộ nội dung, các kết quả đạt được và hướng nghiên cứu tiếp theo.</w:t>
       </w:r>
     </w:p>
     <w:p/>
@@ -2257,14 +2073,7 @@
           <w:sz w:val="28"/>
           <w:szCs w:val="28"/>
         </w:rPr>
-        <w:t xml:space="preserve">Một ứng dụng web (hay còn gọi là web app) là một ứng dụng chạy trên web thực hiện một số chức năng cơ bản như chia sẻ hình ảnh, tính </w:t>
-      </w:r>
-      <w:r>
-        <w:rPr>
-          <w:sz w:val="28"/>
-          <w:szCs w:val="28"/>
-        </w:rPr>
-        <w:t>toán, mua sắm mà có thể tiếp cận thông qua Internet.</w:t>
+        <w:t>Một ứng dụng web (hay còn gọi là web app) là một ứng dụng chạy trên web thực hiện một số chức năng cơ bản như chia sẻ hình ảnh, tính toán, mua sắm mà có thể tiếp cận thông qua Internet.</w:t>
       </w:r>
     </w:p>
     <w:p>
@@ -2281,21 +2090,7 @@
           <w:sz w:val="28"/>
           <w:szCs w:val="28"/>
         </w:rPr>
-        <w:t>Ứng dụng web s</w:t>
-      </w:r>
-      <w:r>
-        <w:rPr>
-          <w:sz w:val="28"/>
-          <w:szCs w:val="28"/>
-        </w:rPr>
-        <w:t>ử dụng</w:t>
-      </w:r>
-      <w:r>
-        <w:rPr>
-          <w:sz w:val="28"/>
-          <w:szCs w:val="28"/>
-        </w:rPr>
-        <w:t xml:space="preserve"> mô hình kiến trúc </w:t>
+        <w:t xml:space="preserve">Ứng dụng web sử dụng mô hình kiến trúc </w:t>
       </w:r>
       <w:r>
         <w:rPr>
@@ -2303,37 +2098,14 @@
           <w:sz w:val="28"/>
           <w:szCs w:val="28"/>
         </w:rPr>
-        <w:t>client-ser</w:t>
-      </w:r>
-      <w:r>
-        <w:rPr>
-          <w:i/>
-          <w:sz w:val="28"/>
-          <w:szCs w:val="28"/>
-        </w:rPr>
-        <w:t>v</w:t>
-      </w:r>
-      <w:r>
-        <w:rPr>
-          <w:i/>
-          <w:sz w:val="28"/>
-          <w:szCs w:val="28"/>
-        </w:rPr>
-        <w:t>er.</w:t>
-      </w:r>
-      <w:r>
-        <w:rPr>
-          <w:sz w:val="28"/>
-          <w:szCs w:val="28"/>
-        </w:rPr>
-        <w:t xml:space="preserve"> Kiến trúc này bao gồm máy chủ (server) chia sẻ tài nguyên với máy khách (client) qua mạng. Server có thể chia sẻ những tài nguyên như file, máy in, website, cơ sở dữ liệu và email. Server web là máy chủ chuyên chia sẻ trang web, còn trình duyệt web là ứng</w:t>
-      </w:r>
-      <w:r>
-        <w:rPr>
-          <w:sz w:val="28"/>
-          <w:szCs w:val="28"/>
-        </w:rPr>
-        <w:t xml:space="preserve"> dụng phía người dùng để kết nối tới server web.</w:t>
+        <w:t>client-server.</w:t>
+      </w:r>
+      <w:r>
+        <w:rPr>
+          <w:sz w:val="28"/>
+          <w:szCs w:val="28"/>
+        </w:rPr>
+        <w:t xml:space="preserve"> Kiến trúc này bao gồm máy chủ (server) chia sẻ tài nguyên với máy khách (client) qua mạng. Server có thể chia sẻ những tài nguyên như file, máy in, website, cơ sở dữ liệu và email. Server web là máy chủ chuyên chia sẻ trang web, còn trình duyệt web là ứng dụng phía người dùng để kết nối tới server web.</w:t>
       </w:r>
     </w:p>
     <w:p>
@@ -2381,28 +2153,7 @@
           <w:sz w:val="28"/>
           <w:szCs w:val="28"/>
         </w:rPr>
-        <w:t xml:space="preserve">Ứng dụng web có những đặc điểm khác biệt so với website thông thường, một số những đặc điểm chính là: tính tương tác cao, nhiều chức năng. Ứng dụng web được </w:t>
-      </w:r>
-      <w:r>
-        <w:rPr>
-          <w:sz w:val="28"/>
-          <w:szCs w:val="28"/>
-        </w:rPr>
-        <w:t>dùng</w:t>
-      </w:r>
-      <w:r>
-        <w:rPr>
-          <w:sz w:val="28"/>
-          <w:szCs w:val="28"/>
-        </w:rPr>
-        <w:t xml:space="preserve"> để thực hiện công </w:t>
-      </w:r>
-      <w:r>
-        <w:rPr>
-          <w:sz w:val="28"/>
-          <w:szCs w:val="28"/>
-        </w:rPr>
-        <w:t>việc, chức năng của một ứng dụng nhất định, có yêu cầu khó và tính quản trị lớn. Bên cạnh đó có thể phân tích hệ thống và xây dựng cơ sở dữ liệu đặc thù riêng biệt.</w:t>
+        <w:t>Ứng dụng web có những đặc điểm khác biệt so với website thông thường, một số những đặc điểm chính là: tính tương tác cao, nhiều chức năng. Ứng dụng web được dùng để thực hiện công việc, chức năng của một ứng dụng nhất định, có yêu cầu khó và tính quản trị lớn. Bên cạnh đó có thể phân tích hệ thống và xây dựng cơ sở dữ liệu đặc thù riêng biệt.</w:t>
       </w:r>
     </w:p>
     <w:p>
@@ -2450,14 +2201,7 @@
           <w:sz w:val="28"/>
           <w:szCs w:val="28"/>
         </w:rPr>
-        <w:t>Hiện nay công nghệ điện toán đám mây phát triển mạnh mẽ được nhiề</w:t>
-      </w:r>
-      <w:r>
-        <w:rPr>
-          <w:sz w:val="28"/>
-          <w:szCs w:val="28"/>
-        </w:rPr>
-        <w:t xml:space="preserve">u người lựa chọn sử dụng, nó chính là tiền đề phát triển ứng dụng web của các dịch vụ thiết kế website, có thể thấy việc phát triển ứng dụng web </w:t>
+        <w:t xml:space="preserve">Hiện nay công nghệ điện toán đám mây phát triển mạnh mẽ được nhiều người lựa chọn sử dụng, nó chính là tiền đề phát triển ứng dụng web của các dịch vụ thiết kế website, có thể thấy việc phát triển ứng dụng web </w:t>
       </w:r>
       <w:r>
         <w:rPr>
@@ -2465,21 +2209,7 @@
           <w:szCs w:val="28"/>
         </w:rPr>
         <w:lastRenderedPageBreak/>
-        <w:t>trên nền tảng website mang đến nhiều ưu điểm tích cực. Đó là người dung không phải cài đặt ứng dụng web, vì các</w:t>
-      </w:r>
-      <w:r>
-        <w:rPr>
-          <w:sz w:val="28"/>
-          <w:szCs w:val="28"/>
-        </w:rPr>
-        <w:t xml:space="preserve"> thao tác kỹ thuật đều có thể truy cập và sử dụng bất kể lúc nào và ở đâu, chỉ cần kết nối Internet và kết nối với website có ứng dụng web cần thao tác là được. Thêm một điểm tích cực nữa là việc nâng cao hiệu quả làm việc nhóm, bảo mật dữ liệu rất tốt nhờ</w:t>
-      </w:r>
-      <w:r>
-        <w:rPr>
-          <w:sz w:val="28"/>
-          <w:szCs w:val="28"/>
-        </w:rPr>
-        <w:t xml:space="preserve"> công nghệ lưu đám mây, từ đó giúp người sử dụng phá vỡ mọi khoảng cách địa lý khi học tập hay làm việc.</w:t>
+        <w:t>trên nền tảng website mang đến nhiều ưu điểm tích cực. Đó là người dung không phải cài đặt ứng dụng web, vì các thao tác kỹ thuật đều có thể truy cập và sử dụng bất kể lúc nào và ở đâu, chỉ cần kết nối Internet và kết nối với website có ứng dụng web cần thao tác là được. Thêm một điểm tích cực nữa là việc nâng cao hiệu quả làm việc nhóm, bảo mật dữ liệu rất tốt nhờ công nghệ lưu đám mây, từ đó giúp người sử dụng phá vỡ mọi khoảng cách địa lý khi học tập hay làm việc.</w:t>
       </w:r>
     </w:p>
     <w:p>
@@ -2534,14 +2264,7 @@
           <w:sz w:val="28"/>
           <w:szCs w:val="28"/>
         </w:rPr>
-        <w:t xml:space="preserve">Sự phân loại các ứng dụng web dựa trên cách các ứng dụng web thể hiện nội dung. Từ đó, ứng dụng web được chia thành 6 </w:t>
-      </w:r>
-      <w:r>
-        <w:rPr>
-          <w:sz w:val="28"/>
-          <w:szCs w:val="28"/>
-        </w:rPr>
-        <w:t>kiểu chính sau:</w:t>
+        <w:t>Sự phân loại các ứng dụng web dựa trên cách các ứng dụng web thể hiện nội dung. Từ đó, ứng dụng web được chia thành 6 kiểu chính sau:</w:t>
       </w:r>
     </w:p>
     <w:p>
@@ -2661,14 +2384,7 @@
           <w:sz w:val="28"/>
           <w:szCs w:val="28"/>
         </w:rPr>
-        <w:t>Ứng dụng web với hệ thống</w:t>
-      </w:r>
-      <w:r>
-        <w:rPr>
-          <w:sz w:val="28"/>
-          <w:szCs w:val="28"/>
-        </w:rPr>
-        <w:t xml:space="preserve"> quản lý nội dung CMS</w:t>
+        <w:t>Ứng dụng web với hệ thống quản lý nội dung CMS</w:t>
       </w:r>
     </w:p>
     <w:p>
@@ -2758,42 +2474,7 @@
           <w:sz w:val="28"/>
           <w:szCs w:val="28"/>
         </w:rPr>
-        <w:t>HTML là chữ viết tắt của cụm từ HyperText Markup Language (Ngôn ngữ đánh máy siêu văn bản) được sử dụng để tạo một trang web, trên một website có thể sẽ chứa n</w:t>
-      </w:r>
-      <w:r>
-        <w:rPr>
-          <w:sz w:val="28"/>
-          <w:szCs w:val="28"/>
-        </w:rPr>
-        <w:t>hiều trang và mỗi trang được quy ra là một tài liệu HTML. Cha đẻ của HTML là Tim Berners-Lee, cũng là người sinh ra World Wide Web và là chủ tịch của World Wide Web Consortium (W3C- tổ chức thiết lập ra các chuẩn trên môi trường Internet).</w:t>
-      </w:r>
-      <w:r>
-        <w:rPr>
-          <w:sz w:val="28"/>
-          <w:szCs w:val="28"/>
-        </w:rPr>
-        <w:t xml:space="preserve"> </w:t>
-      </w:r>
-      <w:r>
-        <w:rPr>
-          <w:sz w:val="28"/>
-          <w:szCs w:val="28"/>
-        </w:rPr>
-        <w:t>Mỗi tài liệu HTM</w:t>
-      </w:r>
-      <w:r>
-        <w:rPr>
-          <w:sz w:val="28"/>
-          <w:szCs w:val="28"/>
-        </w:rPr>
-        <w:t>L được hình thành bởi các phần tử HTML (HTML Element) được quy định bằng cặp thẻ (tag), các cặp thẻ này được bao bọc bởi một dấu ngoặc nhọn (ví dụ &lt;html&gt;) và thường sẽ được khai báo thành một cặp, bao gồm thẻ mở và thẻ đóng (ví dụ &lt;strong&gt;&lt;/strong&gt;). Các v</w:t>
-      </w:r>
-      <w:r>
-        <w:rPr>
-          <w:sz w:val="28"/>
-          <w:szCs w:val="28"/>
-        </w:rPr>
-        <w:t>ăn bản muốn được đánh dấu bằng HTML sẽ khai báo bên trong cặp thẻ. Một tập tin HTML sẽ bao gồm các phần tử HTML và được lưu lại dưới đuôi mở rộng là .html hoặc .htm.</w:t>
+        <w:t>HTML là chữ viết tắt của cụm từ HyperText Markup Language (Ngôn ngữ đánh máy siêu văn bản) được sử dụng để tạo một trang web, trên một website có thể sẽ chứa nhiều trang và mỗi trang được quy ra là một tài liệu HTML. Cha đẻ của HTML là Tim Berners-Lee, cũng là người sinh ra World Wide Web và là chủ tịch của World Wide Web Consortium (W3C- tổ chức thiết lập ra các chuẩn trên môi trường Internet). Mỗi tài liệu HTML được hình thành bởi các phần tử HTML (HTML Element) được quy định bằng cặp thẻ (tag), các cặp thẻ này được bao bọc bởi một dấu ngoặc nhọn (ví dụ &lt;html&gt;) và thường sẽ được khai báo thành một cặp, bao gồm thẻ mở và thẻ đóng (ví dụ &lt;strong&gt;&lt;/strong&gt;). Các văn bản muốn được đánh dấu bằng HTML sẽ khai báo bên trong cặp thẻ. Một tập tin HTML sẽ bao gồm các phần tử HTML và được lưu lại dưới đuôi mở rộng là .html hoặc .htm.</w:t>
       </w:r>
     </w:p>
     <w:p>
@@ -2844,6 +2525,7 @@
         <w:lastRenderedPageBreak/>
         <w:tab/>
       </w:r>
+      <w:bookmarkStart w:id="0" w:name="_GoBack"/>
       <w:r>
         <w:rPr>
           <w:noProof/>
@@ -2864,7 +2546,7 @@
                     <pic:cNvPicPr preferRelativeResize="0"/>
                   </pic:nvPicPr>
                   <pic:blipFill>
-                    <a:blip r:embed="rId6"/>
+                    <a:blip r:embed="rId7"/>
                     <a:srcRect/>
                     <a:stretch>
                       <a:fillRect/>
@@ -2885,6 +2567,21 @@
             </a:graphic>
           </wp:inline>
         </w:drawing>
+      </w:r>
+      <w:bookmarkEnd w:id="0"/>
+      <w:r>
+        <w:rPr>
+          <w:sz w:val="28"/>
+          <w:szCs w:val="28"/>
+        </w:rPr>
+        <w:softHyphen/>
+      </w:r>
+      <w:r>
+        <w:rPr>
+          <w:sz w:val="28"/>
+          <w:szCs w:val="28"/>
+        </w:rPr>
+        <w:softHyphen/>
       </w:r>
     </w:p>
     <w:p>
@@ -3055,14 +2752,7 @@
                 <w:sz w:val="28"/>
                 <w:szCs w:val="28"/>
               </w:rPr>
-              <w:t>&lt;</w:t>
-            </w:r>
-            <w:r>
-              <w:rPr>
-                <w:sz w:val="28"/>
-                <w:szCs w:val="28"/>
-              </w:rPr>
-              <w:t>!DOCTYPE…&gt;</w:t>
+              <w:t>&lt;!DOCTYPE…&gt;</w:t>
             </w:r>
           </w:p>
         </w:tc>
@@ -3415,30 +3105,7 @@
           <w:sz w:val="28"/>
           <w:szCs w:val="28"/>
         </w:rPr>
-        <w:t xml:space="preserve">Bảng 2.1 miêu tả một số thành phần chính của HTML gồm thẻ </w:t>
-      </w:r>
-      <w:proofErr w:type="gramStart"/>
-      <w:r>
-        <w:rPr>
-          <w:sz w:val="28"/>
-          <w:szCs w:val="28"/>
-        </w:rPr>
-        <w:t>&lt;!DOCTYPE</w:t>
-      </w:r>
-      <w:proofErr w:type="gramEnd"/>
-      <w:r>
-        <w:rPr>
-          <w:sz w:val="28"/>
-          <w:szCs w:val="28"/>
-        </w:rPr>
-        <w:t>&gt; giúp khai báo một tài liệu HTML. Thẻ &lt;html&gt; là thẻ bao phủ các tài liệu HTML. Thẻ &lt;head</w:t>
-      </w:r>
-      <w:r>
-        <w:rPr>
-          <w:sz w:val="28"/>
-          <w:szCs w:val="28"/>
-        </w:rPr>
-        <w:t>&gt; đại diện cho đầu trang tài liệu chứa các thẻ thư viện cho HTML. Thẻ &lt;body&gt; đại diện cho thân tài liệu và giữ các thẻ định dạng văn bản. Các thẻ &lt;p&gt;, &lt;div&gt;, &lt;h1&gt; là các thẻ định dạng văn bản.</w:t>
+        <w:t>Bảng 2.1 miêu tả một số thành phần chính của HTML gồm thẻ &lt;!DOCTYPE&gt; giúp khai báo một tài liệu HTML. Thẻ &lt;html&gt; là thẻ bao phủ các tài liệu HTML. Thẻ &lt;head&gt; đại diện cho đầu trang tài liệu chứa các thẻ thư viện cho HTML. Thẻ &lt;body&gt; đại diện cho thân tài liệu và giữ các thẻ định dạng văn bản. Các thẻ &lt;p&gt;, &lt;div&gt;, &lt;h1&gt; là các thẻ định dạng văn bản.</w:t>
       </w:r>
     </w:p>
     <w:p>
@@ -3485,14 +3152,7 @@
           <w:sz w:val="28"/>
           <w:szCs w:val="28"/>
         </w:rPr>
-        <w:t>Khi một tập tin HTML được hình th</w:t>
-      </w:r>
-      <w:r>
-        <w:rPr>
-          <w:sz w:val="28"/>
-          <w:szCs w:val="28"/>
-        </w:rPr>
-        <w:t>ành, việc xử lý nó sẽ do trình duyệt web đảm nhận. Trình duyệt sẽ đóng vai trò đọc hiểu nội dung HTML từ các thẻ bên trong và sẽ chuyển sang dạng văn bản đã được đánh dấu để đọc, nghe hoặc hiểu.</w:t>
+        <w:t>Khi một tập tin HTML được hình thành, việc xử lý nó sẽ do trình duyệt web đảm nhận. Trình duyệt sẽ đóng vai trò đọc hiểu nội dung HTML từ các thẻ bên trong và sẽ chuyển sang dạng văn bản đã được đánh dấu để đọc, nghe hoặc hiểu.</w:t>
       </w:r>
     </w:p>
     <w:p>
@@ -3579,14 +3239,7 @@
           <w:sz w:val="28"/>
           <w:szCs w:val="28"/>
         </w:rPr>
-        <w:t>Ban đầu, JavaScript được phát triển bởi Brenda E</w:t>
-      </w:r>
-      <w:r>
-        <w:rPr>
-          <w:sz w:val="28"/>
-          <w:szCs w:val="28"/>
-        </w:rPr>
-        <w:t>ich, một lập trình viên của Netscape vào khoảng thời gian 1995-1996. Thời điểm đó, ngôn ngữ này được gọi là LiveScript. Sau đó các chuyên gia marketing của công ty đã đặt lại tên ngôn ngữ này thành JavaScript bởi vì sự phổ biến của Java lúc bấy giờ.</w:t>
+        <w:t>Ban đầu, JavaScript được phát triển bởi Brenda Eich, một lập trình viên của Netscape vào khoảng thời gian 1995-1996. Thời điểm đó, ngôn ngữ này được gọi là LiveScript. Sau đó các chuyên gia marketing của công ty đã đặt lại tên ngôn ngữ này thành JavaScript bởi vì sự phổ biến của Java lúc bấy giờ.</w:t>
       </w:r>
     </w:p>
     <w:p>
@@ -3617,15 +3270,7 @@
           <w:sz w:val="28"/>
           <w:szCs w:val="28"/>
         </w:rPr>
-        <w:t>Ưu đi</w:t>
-      </w:r>
-      <w:r>
-        <w:rPr>
-          <w:b/>
-          <w:sz w:val="28"/>
-          <w:szCs w:val="28"/>
-        </w:rPr>
-        <w:t>ểm của JavaScript</w:t>
+        <w:t>Ưu điểm của JavaScript</w:t>
       </w:r>
     </w:p>
     <w:p>
@@ -3691,15 +3336,7 @@
           <w:sz w:val="28"/>
           <w:szCs w:val="28"/>
         </w:rPr>
-        <w:t>Phản hồi n</w:t>
-      </w:r>
-      <w:r>
-        <w:rPr>
-          <w:b/>
-          <w:sz w:val="28"/>
-          <w:szCs w:val="28"/>
-        </w:rPr>
-        <w:t>gay lập tức tới khách truy cập:</w:t>
+        <w:t>Phản hồi ngay lập tức tới khách truy cập:</w:t>
       </w:r>
       <w:r>
         <w:rPr>
@@ -3734,14 +3371,7 @@
           <w:sz w:val="28"/>
           <w:szCs w:val="28"/>
         </w:rPr>
-        <w:t xml:space="preserve"> Có thể tạo các giao diện mà có thể phản ứng lại khi người dùng di chuyển chuột qua hoặc kích hoạt thông qua bàn phí</w:t>
-      </w:r>
-      <w:r>
-        <w:rPr>
-          <w:sz w:val="28"/>
-          <w:szCs w:val="28"/>
-        </w:rPr>
-        <w:t>m.</w:t>
+        <w:t xml:space="preserve"> Có thể tạo các giao diện mà có thể phản ứng lại khi người dùng di chuyển chuột qua hoặc kích hoạt thông qua bàn phím.</w:t>
       </w:r>
     </w:p>
     <w:p>
@@ -3817,14 +3447,7 @@
           <w:sz w:val="28"/>
           <w:szCs w:val="28"/>
         </w:rPr>
-        <w:t>Ta không thể coi JavaScript như một ngôn ngữ chương trình ch</w:t>
-      </w:r>
-      <w:r>
-        <w:rPr>
-          <w:sz w:val="28"/>
-          <w:szCs w:val="28"/>
-        </w:rPr>
-        <w:t>ính thức (full-fieldged) do thiếu các tính năng quan trọng sau:</w:t>
+        <w:t>Ta không thể coi JavaScript như một ngôn ngữ chương trình chính thức (full-fieldged) do thiếu các tính năng quan trọng sau:</w:t>
       </w:r>
     </w:p>
     <w:p>
@@ -3884,14 +3507,7 @@
           <w:sz w:val="28"/>
           <w:szCs w:val="28"/>
         </w:rPr>
-        <w:t>JavaScript không có kh</w:t>
-      </w:r>
-      <w:r>
-        <w:rPr>
-          <w:sz w:val="28"/>
-          <w:szCs w:val="28"/>
-        </w:rPr>
-        <w:t>ả năng xử lý đa luồng hoặc đa xử lý.</w:t>
+        <w:t>JavaScript không có khả năng xử lý đa luồng hoặc đa xử lý.</w:t>
       </w:r>
     </w:p>
     <w:p>
@@ -3938,14 +3554,7 @@
           <w:sz w:val="28"/>
           <w:szCs w:val="28"/>
         </w:rPr>
-        <w:t xml:space="preserve">Một trong những điểm mạnh lớn nhất của JavaScript là không yêu cầu các công cụ phát triển tốn kém. Ta có thể bắt đầu với một bộ biên soạn (Editor) văn bản đơn giản như Notepad hoặc sử </w:t>
-      </w:r>
-      <w:r>
-        <w:rPr>
-          <w:sz w:val="28"/>
-          <w:szCs w:val="28"/>
-        </w:rPr>
-        <w:t>dụng ngay trên trình duyệt.</w:t>
+        <w:t>Một trong những điểm mạnh lớn nhất của JavaScript là không yêu cầu các công cụ phát triển tốn kém. Ta có thể bắt đầu với một bộ biên soạn (Editor) văn bản đơn giản như Notepad hoặc sử dụng ngay trên trình duyệt.</w:t>
       </w:r>
     </w:p>
     <w:p>
@@ -3983,14 +3592,7 @@
           <w:szCs w:val="28"/>
         </w:rPr>
         <w:lastRenderedPageBreak/>
-        <w:t>Giao diện lập trình ứng dụng trên trình duyệt (API) - Các A</w:t>
-      </w:r>
-      <w:r>
-        <w:rPr>
-          <w:sz w:val="28"/>
-          <w:szCs w:val="28"/>
-        </w:rPr>
-        <w:t>PI được xây dựng bên trong các trình duyệt web, cung cấp tính năng như tạo HTML động, cài đặt CSS, thu thập và điều khiển video trực tiếp từ webcam của người dùng hoặc sinh ra đồ hoạ 3D và các mẫu audio.</w:t>
+        <w:t>Giao diện lập trình ứng dụng trên trình duyệt (API) - Các API được xây dựng bên trong các trình duyệt web, cung cấp tính năng như tạo HTML động, cài đặt CSS, thu thập và điều khiển video trực tiếp từ webcam của người dùng hoặc sinh ra đồ hoạ 3D và các mẫu audio.</w:t>
       </w:r>
     </w:p>
     <w:p>
@@ -4010,14 +3612,7 @@
           <w:sz w:val="28"/>
           <w:szCs w:val="28"/>
         </w:rPr>
-        <w:t>Các API bên thứ ba cho phép nhà phát triển kết hợp t</w:t>
-      </w:r>
-      <w:r>
-        <w:rPr>
-          <w:sz w:val="28"/>
-          <w:szCs w:val="28"/>
-        </w:rPr>
-        <w:t>ính năng trong website của họ từ người cung cấp nội dung khác như Twitter, Facebook.</w:t>
+        <w:t>Các API bên thứ ba cho phép nhà phát triển kết hợp tính năng trong website của họ từ người cung cấp nội dung khác như Twitter, Facebook.</w:t>
       </w:r>
     </w:p>
     <w:p>
@@ -4094,23 +3689,7 @@
           <w:sz w:val="28"/>
           <w:szCs w:val="28"/>
         </w:rPr>
-        <w:t>Node.js là một nền tảng dựa vào Chrome Jav</w:t>
-      </w:r>
-      <w:r>
-        <w:rPr>
-          <w:i/>
-          <w:sz w:val="28"/>
-          <w:szCs w:val="28"/>
-        </w:rPr>
-        <w:t>aScript runtime để xây dựng các ứng dụng nhanh, có độ lớn. Node.js sử dụng các phần phát sinh các sự kiện (event-drivent), mô hình non-blocking I/O để tạo các ứng dụng nhẹ và hiệu quả cho các ứng dụng về dữ liệu thời gian thực chạy trên các thiết bị phân t</w:t>
-      </w:r>
-      <w:r>
-        <w:rPr>
-          <w:i/>
-          <w:sz w:val="28"/>
-          <w:szCs w:val="28"/>
-        </w:rPr>
-        <w:t xml:space="preserve">án. </w:t>
+        <w:t xml:space="preserve">Node.js là một nền tảng dựa vào Chrome JavaScript runtime để xây dựng các ứng dụng nhanh, có độ lớn. Node.js sử dụng các phần phát sinh các sự kiện (event-drivent), mô hình non-blocking I/O để tạo các ứng dụng nhẹ và hiệu quả cho các ứng dụng về dữ liệu thời gian thực chạy trên các thiết bị phân tán. </w:t>
       </w:r>
     </w:p>
     <w:p>
@@ -4144,14 +3723,7 @@
           <w:sz w:val="28"/>
           <w:szCs w:val="28"/>
         </w:rPr>
-        <w:t>NodeJS cũng cung cấp c</w:t>
-      </w:r>
-      <w:r>
-        <w:rPr>
-          <w:sz w:val="28"/>
-          <w:szCs w:val="28"/>
-        </w:rPr>
-        <w:t>ho chúng ta các module JavaScript đa dạng, có thể đơn giản hoá sự phát triển của các ứng dụng web sử dụng NodeJS với các phần mở rộng.</w:t>
+        <w:t>NodeJS cũng cung cấp cho chúng ta các module JavaScript đa dạng, có thể đơn giản hoá sự phát triển của các ứng dụng web sử dụng NodeJS với các phần mở rộng.</w:t>
       </w:r>
     </w:p>
     <w:p>
@@ -4206,14 +3778,7 @@
           <w:sz w:val="28"/>
           <w:szCs w:val="28"/>
         </w:rPr>
-        <w:t>Dưới đây là một số đặc điểm quan trọng khiến NodeJS trở thành sự lựa chọn hàng đầu trong phát triển</w:t>
-      </w:r>
-      <w:r>
-        <w:rPr>
-          <w:sz w:val="28"/>
-          <w:szCs w:val="28"/>
-        </w:rPr>
-        <w:t xml:space="preserve"> phần mềm:</w:t>
+        <w:t>Dưới đây là một số đặc điểm quan trọng khiến NodeJS trở thành sự lựa chọn hàng đầu trong phát triển phần mềm:</w:t>
       </w:r>
     </w:p>
     <w:p>
@@ -4238,14 +3803,7 @@
           <w:sz w:val="28"/>
           <w:szCs w:val="28"/>
         </w:rPr>
-        <w:t xml:space="preserve"> Tất cả các APIs của thư viện NodeJS đều đồng bộ, nghĩa là không khoá (blocking). Điều này rất cần thiết vì NodeJS không bao giờ đợi một API trả về dữ liệu. Server chuyển sang một API sau khi gọi và có cơ chế thông báo về sự kiện của NodeJS giúp Server nhậ</w:t>
-      </w:r>
-      <w:r>
-        <w:rPr>
-          <w:sz w:val="28"/>
-          <w:szCs w:val="28"/>
-        </w:rPr>
-        <w:t>n được phản hồi từ các API gọi trước đó.</w:t>
+        <w:t xml:space="preserve"> Tất cả các APIs của thư viện NodeJS đều đồng bộ, nghĩa là không khoá (blocking). Điều này rất cần thiết vì NodeJS không bao giờ đợi một API trả về dữ liệu. Server chuyển sang một API sau khi gọi và có cơ chế thông báo về sự kiện của NodeJS giúp Server nhận được phản hồi từ các API gọi trước đó.</w:t>
       </w:r>
     </w:p>
     <w:p>
@@ -4270,14 +3828,7 @@
           <w:sz w:val="28"/>
           <w:szCs w:val="28"/>
         </w:rPr>
-        <w:t>Dựa trên V8 JavaScript Engine của Google Chrome khiến NodeJS xử lý rất nhanh trong các quá trình thực hiện code. Đó là một yêu cầu khá quan trọng khi phát triển các startup muốn tạo ra một sản phẩm</w:t>
-      </w:r>
-      <w:r>
-        <w:rPr>
-          <w:sz w:val="28"/>
-          <w:szCs w:val="28"/>
-        </w:rPr>
-        <w:t xml:space="preserve"> lớn và muốn đảm bảo có thể mở rộng nhanh chóng, đáp ứng được một lượng lớn người dùng khi trang Web đang phát triển.</w:t>
+        <w:t>Dựa trên V8 JavaScript Engine của Google Chrome khiến NodeJS xử lý rất nhanh trong các quá trình thực hiện code. Đó là một yêu cầu khá quan trọng khi phát triển các startup muốn tạo ra một sản phẩm lớn và muốn đảm bảo có thể mở rộng nhanh chóng, đáp ứng được một lượng lớn người dùng khi trang Web đang phát triển.</w:t>
       </w:r>
     </w:p>
     <w:p>
@@ -4310,21 +3861,7 @@
           <w:szCs w:val="28"/>
         </w:rPr>
         <w:lastRenderedPageBreak/>
-        <w:t xml:space="preserve">kiện </w:t>
-      </w:r>
-      <w:r>
-        <w:rPr>
-          <w:sz w:val="28"/>
-          <w:szCs w:val="28"/>
-        </w:rPr>
-        <w:t>giúp Server trả lại các phản hồi một cách không khoá và tạo cho Server hiệu quả cao ngược lại với các cách truyền thống tạo ra một số lượng luồng hữu hạn để quản lý các request. NodeJS sử dụng các chương trình đơn luồng và các chương trình này cung cấp các</w:t>
-      </w:r>
-      <w:r>
-        <w:rPr>
-          <w:sz w:val="28"/>
-          <w:szCs w:val="28"/>
-        </w:rPr>
-        <w:t xml:space="preserve"> dịch vụ cho số lượng request nhiều hơn so với các Server truyền thống như Apache HTTP Server.</w:t>
+        <w:t>kiện giúp Server trả lại các phản hồi một cách không khoá và tạo cho Server hiệu quả cao ngược lại với các cách truyền thống tạo ra một số lượng luồng hữu hạn để quản lý các request. NodeJS sử dụng các chương trình đơn luồng và các chương trình này cung cấp các dịch vụ cho số lượng request nhiều hơn so với các Server truyền thống như Apache HTTP Server.</w:t>
       </w:r>
     </w:p>
     <w:p>
@@ -4422,14 +3959,7 @@
           <w:sz w:val="28"/>
           <w:szCs w:val="28"/>
         </w:rPr>
-        <w:t>Lư</w:t>
-      </w:r>
-      <w:r>
-        <w:rPr>
-          <w:sz w:val="28"/>
-          <w:szCs w:val="28"/>
-        </w:rPr>
-        <w:t>ợc đồ dưới đây mô tả các thành phần quan trọng của NodeJS</w:t>
+        <w:t>Lược đồ dưới đây mô tả các thành phần quan trọng của NodeJS</w:t>
       </w:r>
     </w:p>
     <w:p>
@@ -4461,7 +3991,7 @@
                     <pic:cNvPicPr preferRelativeResize="0"/>
                   </pic:nvPicPr>
                   <pic:blipFill>
-                    <a:blip r:embed="rId7"/>
+                    <a:blip r:embed="rId8"/>
                     <a:srcRect/>
                     <a:stretch>
                       <a:fillRect/>
@@ -4698,15 +4228,7 @@
           <w:sz w:val="28"/>
           <w:szCs w:val="28"/>
         </w:rPr>
-        <w:t>Tổng quan về Express</w:t>
-      </w:r>
-      <w:r>
-        <w:rPr>
-          <w:b/>
-          <w:sz w:val="28"/>
-          <w:szCs w:val="28"/>
-        </w:rPr>
-        <w:t>JS</w:t>
+        <w:t>Tổng quan về ExpressJS</w:t>
       </w:r>
     </w:p>
     <w:p>
@@ -4727,15 +4249,7 @@
           <w:sz w:val="28"/>
           <w:szCs w:val="28"/>
         </w:rPr>
-        <w:t>Giới thiệu về Express</w:t>
-      </w:r>
-      <w:r>
-        <w:rPr>
-          <w:b/>
-          <w:sz w:val="28"/>
-          <w:szCs w:val="28"/>
-        </w:rPr>
-        <w:t>JS</w:t>
+        <w:t>Giới thiệu về ExpressJS</w:t>
       </w:r>
     </w:p>
     <w:p>
@@ -4752,21 +4266,7 @@
           <w:sz w:val="28"/>
           <w:szCs w:val="28"/>
         </w:rPr>
-        <w:t xml:space="preserve">Express là một framework nhỏ nhưng linh hoạt được xây dựng trên nền tảng của NodeJS. Nó </w:t>
-      </w:r>
-      <w:r>
-        <w:rPr>
-          <w:sz w:val="28"/>
-          <w:szCs w:val="28"/>
-        </w:rPr>
-        <w:t>cung cấp các tính năng mạnh mẽ để phát triển web hoặc mobile. Express có vô số các package hỗ trợ. Về performance, Express cung cấp thêm về các tính năng để lập trình tốt hơn chứ không làm giảm tốc độ của NodeJS. Hơn hết, các framework nổi tiếng của NodeJS</w:t>
-      </w:r>
-      <w:r>
-        <w:rPr>
-          <w:sz w:val="28"/>
-          <w:szCs w:val="28"/>
-        </w:rPr>
-        <w:t xml:space="preserve"> </w:t>
+        <w:t xml:space="preserve">Express là một framework nhỏ nhưng linh hoạt được xây dựng trên nền tảng của NodeJS. Nó cung cấp các tính năng mạnh mẽ để phát triển web hoặc mobile. Express có vô số các package hỗ trợ. Về performance, Express cung cấp thêm về các tính năng để lập trình tốt hơn chứ không làm giảm tốc độ của NodeJS. Hơn hết, các framework nổi tiếng của NodeJS </w:t>
       </w:r>
       <w:r>
         <w:rPr>
@@ -4805,31 +4305,7 @@
           <w:sz w:val="28"/>
           <w:szCs w:val="28"/>
         </w:rPr>
-        <w:t>C</w:t>
-      </w:r>
-      <w:r>
-        <w:rPr>
-          <w:b/>
-          <w:sz w:val="28"/>
-          <w:szCs w:val="28"/>
-        </w:rPr>
-        <w:t>ấu trúc của</w:t>
-      </w:r>
-      <w:r>
-        <w:rPr>
-          <w:b/>
-          <w:sz w:val="28"/>
-          <w:szCs w:val="28"/>
-        </w:rPr>
-        <w:t xml:space="preserve"> Express</w:t>
-      </w:r>
-      <w:r>
-        <w:rPr>
-          <w:b/>
-          <w:sz w:val="28"/>
-          <w:szCs w:val="28"/>
-        </w:rPr>
-        <w:t>JS</w:t>
+        <w:t>Cấu trúc của ExpressJS</w:t>
       </w:r>
     </w:p>
     <w:p>
@@ -4861,7 +4337,7 @@
                     <pic:cNvPicPr preferRelativeResize="0"/>
                   </pic:nvPicPr>
                   <pic:blipFill>
-                    <a:blip r:embed="rId8"/>
+                    <a:blip r:embed="rId9"/>
                     <a:srcRect/>
                     <a:stretch>
                       <a:fillRect/>
@@ -4953,28 +4429,12 @@
           <w:szCs w:val="28"/>
         </w:rPr>
       </w:pPr>
-      <w:proofErr w:type="gramStart"/>
-      <w:r>
-        <w:rPr>
-          <w:sz w:val="28"/>
-          <w:szCs w:val="28"/>
-        </w:rPr>
-        <w:t>pac</w:t>
-      </w:r>
-      <w:r>
-        <w:rPr>
-          <w:sz w:val="28"/>
-          <w:szCs w:val="28"/>
-        </w:rPr>
-        <w:t>kage.json</w:t>
-      </w:r>
-      <w:proofErr w:type="gramEnd"/>
-      <w:r>
-        <w:rPr>
-          <w:sz w:val="28"/>
-          <w:szCs w:val="28"/>
-        </w:rPr>
-        <w:t xml:space="preserve"> chứa các package cho ứng dụng chạy (tương tự như composer.json hoặc Gemfile của PHP hoặc RoR)</w:t>
+      <w:r>
+        <w:rPr>
+          <w:sz w:val="28"/>
+          <w:szCs w:val="28"/>
+        </w:rPr>
+        <w:t>package.json chứa các package cho ứng dụng chạy (tương tự như composer.json hoặc Gemfile của PHP hoặc RoR)</w:t>
       </w:r>
     </w:p>
     <w:p>
@@ -5034,14 +4494,7 @@
           <w:sz w:val="28"/>
           <w:szCs w:val="28"/>
         </w:rPr>
-        <w:t>Folder public: chứa các file css, js, images… cho ứng d</w:t>
-      </w:r>
-      <w:r>
-        <w:rPr>
-          <w:sz w:val="28"/>
-          <w:szCs w:val="28"/>
-        </w:rPr>
-        <w:t>ụng</w:t>
+        <w:t>Folder public: chứa các file css, js, images… cho ứng dụng</w:t>
       </w:r>
     </w:p>
     <w:p>
@@ -5110,21 +4563,7 @@
           <w:sz w:val="28"/>
           <w:szCs w:val="28"/>
         </w:rPr>
-        <w:t>MySQL là hệ quản trị cơ sở dữ liệu tự do nguồn mở phổ biến nhất thế giới và được các nhà phát triển rất ưa chuộng trong quá trình phát triển ứng dụng. MySQL là cơ sở dữ liệu tốc độ cao, ổn định và dễ sử dụng, có tính khả chuyển, hoạt động trên nhiều hệ điề</w:t>
-      </w:r>
-      <w:r>
-        <w:rPr>
-          <w:sz w:val="28"/>
-          <w:szCs w:val="28"/>
-        </w:rPr>
-        <w:t>u hành cung cấp một hệ thống lớn các hàm tiện ích rất mạnh. Với tốc độ và tính bảo mật cao, MySQL rất thích hợp cho các ứng dụng có truy cập cơ sở dữ liệu trên Internet. MySQL miễn phí hoàn toàn cho nên bạn có thể tải về từ trang chủ. Nó có nhiều phiên bản</w:t>
-      </w:r>
-      <w:r>
-        <w:rPr>
-          <w:sz w:val="28"/>
-          <w:szCs w:val="28"/>
-        </w:rPr>
-        <w:t xml:space="preserve"> cho các hệ điều hành khác nhau: phiên bản Win32 cho các hệ điều hành dòng Windows, Linux, MacOSX, Unix, FreeBSD, NetBSD, Novell NetWare, SGI Irix, Solaris, SunOS…</w:t>
+        <w:t>MySQL là hệ quản trị cơ sở dữ liệu tự do nguồn mở phổ biến nhất thế giới và được các nhà phát triển rất ưa chuộng trong quá trình phát triển ứng dụng. MySQL là cơ sở dữ liệu tốc độ cao, ổn định và dễ sử dụng, có tính khả chuyển, hoạt động trên nhiều hệ điều hành cung cấp một hệ thống lớn các hàm tiện ích rất mạnh. Với tốc độ và tính bảo mật cao, MySQL rất thích hợp cho các ứng dụng có truy cập cơ sở dữ liệu trên Internet. MySQL miễn phí hoàn toàn cho nên bạn có thể tải về từ trang chủ. Nó có nhiều phiên bản cho các hệ điều hành khác nhau: phiên bản Win32 cho các hệ điều hành dòng Windows, Linux, MacOSX, Unix, FreeBSD, NetBSD, Novell NetWare, SGI Irix, Solaris, SunOS…</w:t>
       </w:r>
     </w:p>
     <w:p>
@@ -5141,14 +4580,7 @@
           <w:sz w:val="28"/>
           <w:szCs w:val="28"/>
         </w:rPr>
-        <w:t xml:space="preserve">MySQL là một trong những ví dụ rất cơ bản về Hệ quản trị cơ sở dữ liệu quan hệ sử dụng ngôn </w:t>
-      </w:r>
-      <w:r>
-        <w:rPr>
-          <w:sz w:val="28"/>
-          <w:szCs w:val="28"/>
-        </w:rPr>
-        <w:t>ngữ truy vấn có cấu trúc (SQL).</w:t>
+        <w:t>MySQL là một trong những ví dụ rất cơ bản về Hệ quản trị cơ sở dữ liệu quan hệ sử dụng ngôn ngữ truy vấn có cấu trúc (SQL).</w:t>
       </w:r>
     </w:p>
     <w:p>
@@ -5296,14 +4728,7 @@
           <w:sz w:val="28"/>
           <w:szCs w:val="28"/>
         </w:rPr>
-        <w:t>Có nhiều API, library hỗ trợ cho nhiề</w:t>
-      </w:r>
-      <w:r>
-        <w:rPr>
-          <w:sz w:val="28"/>
-          <w:szCs w:val="28"/>
-        </w:rPr>
-        <w:t>u ngôn ngữ lập trình</w:t>
+        <w:t>Có nhiều API, library hỗ trợ cho nhiều ngôn ngữ lập trình</w:t>
       </w:r>
     </w:p>
     <w:p>
@@ -5411,14 +4836,7 @@
           <w:sz w:val="28"/>
           <w:szCs w:val="28"/>
         </w:rPr>
-        <w:t>Do MySQL hỗ trợ các table format khác nhau, một số table format sẽ không hỗ trợ tran</w:t>
-      </w:r>
-      <w:r>
-        <w:rPr>
-          <w:sz w:val="28"/>
-          <w:szCs w:val="28"/>
-        </w:rPr>
-        <w:t>saction (row locking), không hỗ trợ hot backup, không hỗ trợ định nghĩa kiểu dữ liệu, không hỗ trợ XML, không hỗ trợ các tính năng OLAP...</w:t>
+        <w:t>Do MySQL hỗ trợ các table format khác nhau, một số table format sẽ không hỗ trợ transaction (row locking), không hỗ trợ hot backup, không hỗ trợ định nghĩa kiểu dữ liệu, không hỗ trợ XML, không hỗ trợ các tính năng OLAP...</w:t>
       </w:r>
     </w:p>
     <w:p>
@@ -5482,14 +4900,7 @@
           <w:szCs w:val="28"/>
         </w:rPr>
         <w:tab/>
-        <w:t>Hệ thống ứng dụng biên dịch mã nguồn trực tuyến cho phép ng</w:t>
-      </w:r>
-      <w:r>
-        <w:rPr>
-          <w:sz w:val="28"/>
-          <w:szCs w:val="28"/>
-        </w:rPr>
-        <w:t xml:space="preserve">ười sử dụng có thể chọn các ngôn ngữ lập trình để lập trình và biên dịch mã nguồn. Hệ thống còn cung cấp tính năng lưu trữ và chia sẻ mã nguồn. </w:t>
+        <w:t xml:space="preserve">Hệ thống ứng dụng biên dịch mã nguồn trực tuyến cho phép người sử dụng có thể chọn các ngôn ngữ lập trình để lập trình và biên dịch mã nguồn. Hệ thống còn cung cấp tính năng lưu trữ và chia sẻ mã nguồn. </w:t>
       </w:r>
     </w:p>
     <w:p>
@@ -5577,30 +4988,7 @@
           <w:sz w:val="28"/>
           <w:szCs w:val="28"/>
         </w:rPr>
-        <w:t xml:space="preserve">Hệ thống có chức năng đăng ký, đăng nhập. Khi thực hiện việc đăng ký, hệ thống sẽ hiển thị giao diện cho người dùng cung cấp các thông tin cần thiết để đăng ký tài khoản thành viên. Đăng ký thành công hệ thống sẽ báo kết quả ngay trên trình duyệt và người </w:t>
-      </w:r>
-      <w:r>
-        <w:rPr>
-          <w:sz w:val="28"/>
-          <w:szCs w:val="28"/>
-        </w:rPr>
-        <w:t xml:space="preserve">dùng cần </w:t>
-      </w:r>
-      <w:proofErr w:type="gramStart"/>
-      <w:r>
-        <w:rPr>
-          <w:sz w:val="28"/>
-          <w:szCs w:val="28"/>
-        </w:rPr>
-        <w:t>đăng  nhập</w:t>
-      </w:r>
-      <w:proofErr w:type="gramEnd"/>
-      <w:r>
-        <w:rPr>
-          <w:sz w:val="28"/>
-          <w:szCs w:val="28"/>
-        </w:rPr>
-        <w:t xml:space="preserve"> lại để sử dụng các tài nguyên của trang web.</w:t>
+        <w:t>Hệ thống có chức năng đăng ký, đăng nhập. Khi thực hiện việc đăng ký, hệ thống sẽ hiển thị giao diện cho người dùng cung cấp các thông tin cần thiết để đăng ký tài khoản thành viên. Đăng ký thành công hệ thống sẽ báo kết quả ngay trên trình duyệt và người dùng cần đăng  nhập lại để sử dụng các tài nguyên của trang web.</w:t>
       </w:r>
     </w:p>
     <w:p>
@@ -5617,14 +5005,7 @@
           <w:szCs w:val="28"/>
         </w:rPr>
         <w:tab/>
-        <w:t>Khi thực hiện việc đăng nhập, hệ thống cung cấp ba phương thức đăng nhập chính là đăng nhập bằng tài khoản Facebook, Google hoặc đăng nhập thủ công bằng tài khoản đã tạo khi đăng ký. Khi đăn</w:t>
-      </w:r>
-      <w:r>
-        <w:rPr>
-          <w:sz w:val="28"/>
-          <w:szCs w:val="28"/>
-        </w:rPr>
-        <w:t>g nhập thành công, người dùng sẽ nhận được thông báo sau đó sẽ được chuyển hướng đến trang web chính.</w:t>
+        <w:t>Khi thực hiện việc đăng nhập, hệ thống cung cấp ba phương thức đăng nhập chính là đăng nhập bằng tài khoản Facebook, Google hoặc đăng nhập thủ công bằng tài khoản đã tạo khi đăng ký. Khi đăng nhập thành công, người dùng sẽ nhận được thông báo sau đó sẽ được chuyển hướng đến trang web chính.</w:t>
       </w:r>
     </w:p>
     <w:p>
@@ -5688,14 +5069,7 @@
           <w:sz w:val="28"/>
           <w:szCs w:val="28"/>
         </w:rPr>
-        <w:t>Hệ thống đảm bảo khả năng đáp ứng các nhu cầu, thao</w:t>
-      </w:r>
-      <w:r>
-        <w:rPr>
-          <w:sz w:val="28"/>
-          <w:szCs w:val="28"/>
-        </w:rPr>
-        <w:t xml:space="preserve"> tác của người dùng. Thời gian phản hồi nhanh chóng, kịp thời.</w:t>
+        <w:t>Hệ thống đảm bảo khả năng đáp ứng các nhu cầu, thao tác của người dùng. Thời gian phản hồi nhanh chóng, kịp thời.</w:t>
       </w:r>
     </w:p>
     <w:p>
@@ -5915,14 +5289,7 @@
           <w:sz w:val="28"/>
           <w:szCs w:val="28"/>
         </w:rPr>
-        <w:t>Ng</w:t>
-      </w:r>
-      <w:r>
-        <w:rPr>
-          <w:sz w:val="28"/>
-          <w:szCs w:val="28"/>
-        </w:rPr>
-        <w:t>ười dùng vào phần đăng ký và điền các thông tin đăng ký.</w:t>
+        <w:t>Người dùng vào phần đăng ký và điền các thông tin đăng ký.</w:t>
       </w:r>
     </w:p>
     <w:p>
@@ -5986,14 +5353,7 @@
           <w:sz w:val="28"/>
           <w:szCs w:val="28"/>
         </w:rPr>
-        <w:t>Khi người dùng nhập sai thông tin đăng ký thì thông báo lỗi và cho người dùng nhập lại thông ti</w:t>
-      </w:r>
-      <w:r>
-        <w:rPr>
-          <w:sz w:val="28"/>
-          <w:szCs w:val="28"/>
-        </w:rPr>
-        <w:t>n.</w:t>
+        <w:t>Khi người dùng nhập sai thông tin đăng ký thì thông báo lỗi và cho người dùng nhập lại thông tin.</w:t>
       </w:r>
     </w:p>
     <w:p>
@@ -6244,14 +5604,7 @@
           <w:sz w:val="28"/>
           <w:szCs w:val="28"/>
         </w:rPr>
-        <w:t xml:space="preserve">Người dùng </w:t>
-      </w:r>
-      <w:r>
-        <w:rPr>
-          <w:sz w:val="28"/>
-          <w:szCs w:val="28"/>
-        </w:rPr>
-        <w:t>vào phần đăng nhập, chọn phương thức đăng nhập</w:t>
+        <w:t>Người dùng vào phần đăng nhập, chọn phương thức đăng nhập</w:t>
       </w:r>
     </w:p>
     <w:p>
@@ -6334,14 +5687,7 @@
           <w:szCs w:val="28"/>
         </w:rPr>
         <w:lastRenderedPageBreak/>
-        <w:t>Khi người dùng nhập sai thông ti</w:t>
-      </w:r>
-      <w:r>
-        <w:rPr>
-          <w:sz w:val="28"/>
-          <w:szCs w:val="28"/>
-        </w:rPr>
-        <w:t>n đăng nhập thì thông báo lỗi và cho người dùng nhập lại thông tin.</w:t>
+        <w:t>Khi người dùng nhập sai thông tin đăng nhập thì thông báo lỗi và cho người dùng nhập lại thông tin.</w:t>
       </w:r>
     </w:p>
     <w:p>
@@ -6450,14 +5796,7 @@
           <w:sz w:val="28"/>
           <w:szCs w:val="28"/>
         </w:rPr>
-        <w:t>Khi người dùng đăng nhập thành công có thể sử dụng và truy cập vào các tài n</w:t>
-      </w:r>
-      <w:r>
-        <w:rPr>
-          <w:sz w:val="28"/>
-          <w:szCs w:val="28"/>
-        </w:rPr>
-        <w:t>guyên cho phép.</w:t>
+        <w:t>Khi người dùng đăng nhập thành công có thể sử dụng và truy cập vào các tài nguyên cho phép.</w:t>
       </w:r>
     </w:p>
     <w:p>
@@ -6734,14 +6073,7 @@
           <w:szCs w:val="28"/>
         </w:rPr>
         <w:tab/>
-        <w:t>Khi truy cập thành công vào trang danh sách mã ngu</w:t>
-      </w:r>
-      <w:r>
-        <w:rPr>
-          <w:sz w:val="28"/>
-          <w:szCs w:val="28"/>
-        </w:rPr>
-        <w:t>ồn đã biên dịch, người dùng có thể xem được tất cả các mã nguồn đã biên dịch của mình.</w:t>
+        <w:t>Khi truy cập thành công vào trang danh sách mã nguồn đã biên dịch, người dùng có thể xem được tất cả các mã nguồn đã biên dịch của mình.</w:t>
       </w:r>
     </w:p>
     <w:p>
@@ -6834,15 +6166,7 @@
           <w:sz w:val="28"/>
           <w:szCs w:val="28"/>
         </w:rPr>
-        <w:t>Luồng</w:t>
-      </w:r>
-      <w:r>
-        <w:rPr>
-          <w:b/>
-          <w:sz w:val="28"/>
-          <w:szCs w:val="28"/>
-        </w:rPr>
-        <w:t xml:space="preserve"> sự kiện:</w:t>
+        <w:t>Luồng sự kiện:</w:t>
       </w:r>
     </w:p>
     <w:p>
@@ -7005,14 +6329,7 @@
           <w:szCs w:val="28"/>
         </w:rPr>
         <w:tab/>
-        <w:t>Hệ thống có phần click chọn ngôn ngữ</w:t>
-      </w:r>
-      <w:r>
-        <w:rPr>
-          <w:sz w:val="28"/>
-          <w:szCs w:val="28"/>
-        </w:rPr>
-        <w:t xml:space="preserve"> lập trình để tiến hành lập trình.</w:t>
+        <w:t>Hệ thống có phần click chọn ngôn ngữ lập trình để tiến hành lập trình.</w:t>
       </w:r>
     </w:p>
     <w:p>
@@ -7123,14 +6440,7 @@
           <w:sz w:val="28"/>
           <w:szCs w:val="28"/>
         </w:rPr>
-        <w:t xml:space="preserve"> Là người dùng muốn tạo mới mã ng</w:t>
-      </w:r>
-      <w:r>
-        <w:rPr>
-          <w:sz w:val="28"/>
-          <w:szCs w:val="28"/>
-        </w:rPr>
-        <w:t>uồn.</w:t>
+        <w:t xml:space="preserve"> Là người dùng muốn tạo mới mã nguồn.</w:t>
       </w:r>
     </w:p>
     <w:p>
@@ -7423,15 +6733,7 @@
           <w:sz w:val="28"/>
           <w:szCs w:val="28"/>
         </w:rPr>
-        <w:t xml:space="preserve">CHƯƠNG 4: GIẢI QUYẾT BÀI </w:t>
-      </w:r>
-      <w:r>
-        <w:rPr>
-          <w:b/>
-          <w:sz w:val="28"/>
-          <w:szCs w:val="28"/>
-        </w:rPr>
-        <w:t>TOÁN</w:t>
+        <w:t>CHƯƠNG 4: GIẢI QUYẾT BÀI TOÁN</w:t>
       </w:r>
     </w:p>
     <w:p>
@@ -7514,7 +6816,7 @@
                     <pic:cNvPicPr preferRelativeResize="0"/>
                   </pic:nvPicPr>
                   <pic:blipFill>
-                    <a:blip r:embed="rId9"/>
+                    <a:blip r:embed="rId10"/>
                     <a:srcRect/>
                     <a:stretch>
                       <a:fillRect/>
@@ -7599,14 +6901,7 @@
           <w:sz w:val="28"/>
           <w:szCs w:val="28"/>
         </w:rPr>
-        <w:t>Content: giao diệ</w:t>
-      </w:r>
-      <w:r>
-        <w:rPr>
-          <w:sz w:val="28"/>
-          <w:szCs w:val="28"/>
-        </w:rPr>
-        <w:t>n chi tiết các trang riêng biệt</w:t>
+        <w:t>Content: giao diện chi tiết các trang riêng biệt</w:t>
       </w:r>
     </w:p>
     <w:p>
@@ -7915,14 +7210,7 @@
           <w:sz w:val="28"/>
           <w:szCs w:val="28"/>
         </w:rPr>
-        <w:t>Ứng dụng sử dụ</w:t>
-      </w:r>
-      <w:r>
-        <w:rPr>
-          <w:sz w:val="28"/>
-          <w:szCs w:val="28"/>
-        </w:rPr>
-        <w:t>ng MySQL làm cơ sở dữ liệu. Danh sách các bảng trong cơ sở dữ liệu dưới dạng Schema trong NodeJS:</w:t>
+        <w:t>Ứng dụng sử dụng MySQL làm cơ sở dữ liệu. Danh sách các bảng trong cơ sở dữ liệu dưới dạng Schema trong NodeJS:</w:t>
       </w:r>
     </w:p>
     <w:p>
@@ -7977,7 +7265,7 @@
                     <pic:cNvPicPr preferRelativeResize="0"/>
                   </pic:nvPicPr>
                   <pic:blipFill>
-                    <a:blip r:embed="rId10"/>
+                    <a:blip r:embed="rId11"/>
                     <a:srcRect/>
                     <a:stretch>
                       <a:fillRect/>
@@ -8053,14 +7341,7 @@
           <w:sz w:val="28"/>
           <w:szCs w:val="28"/>
         </w:rPr>
-        <w:t>email:</w:t>
-      </w:r>
-      <w:r>
-        <w:rPr>
-          <w:sz w:val="28"/>
-          <w:szCs w:val="28"/>
-        </w:rPr>
-        <w:t xml:space="preserve"> địa chỉ email hay tên tài khoản của người dùng</w:t>
+        <w:t>email: địa chỉ email hay tên tài khoản của người dùng</w:t>
       </w:r>
     </w:p>
     <w:p>
@@ -8206,7 +7487,7 @@
                     <pic:cNvPicPr preferRelativeResize="0"/>
                   </pic:nvPicPr>
                   <pic:blipFill>
-                    <a:blip r:embed="rId11"/>
+                    <a:blip r:embed="rId12"/>
                     <a:srcRect/>
                     <a:stretch>
                       <a:fillRect/>
@@ -8282,14 +7563,7 @@
           <w:sz w:val="28"/>
           <w:szCs w:val="28"/>
         </w:rPr>
-        <w:t>source_id: id của mã nguồn được tạo ra từ A</w:t>
-      </w:r>
-      <w:r>
-        <w:rPr>
-          <w:sz w:val="28"/>
-          <w:szCs w:val="28"/>
-        </w:rPr>
-        <w:t>PI</w:t>
+        <w:t>source_id: id của mã nguồn được tạo ra từ API</w:t>
       </w:r>
     </w:p>
     <w:p>
@@ -8416,15 +7690,7 @@
           <w:sz w:val="28"/>
           <w:szCs w:val="28"/>
         </w:rPr>
-        <w:t>4</w:t>
-      </w:r>
-      <w:r>
-        <w:rPr>
-          <w:b/>
-          <w:sz w:val="28"/>
-          <w:szCs w:val="28"/>
-        </w:rPr>
-        <w:t>.1.2.3 Bảng khoá ngoại của users và compiler</w:t>
+        <w:t>4.1.2.3 Bảng khoá ngoại của users và compiler</w:t>
       </w:r>
     </w:p>
     <w:p>
@@ -8455,7 +7721,7 @@
                     <pic:cNvPicPr preferRelativeResize="0"/>
                   </pic:nvPicPr>
                   <pic:blipFill>
-                    <a:blip r:embed="rId12"/>
+                    <a:blip r:embed="rId13"/>
                     <a:srcRect/>
                     <a:stretch>
                       <a:fillRect/>
@@ -8538,14 +7804,7 @@
           <w:szCs w:val="28"/>
         </w:rPr>
         <w:tab/>
-        <w:t>Nunjuck là template engine đẹp và mạnh mẽ cho JavaScript, được lấy cảm hứng từ jinja2 nên nó có các tính năng về kế thừa các khối, đi</w:t>
-      </w:r>
-      <w:r>
-        <w:rPr>
-          <w:sz w:val="28"/>
-          <w:szCs w:val="28"/>
-        </w:rPr>
-        <w:t xml:space="preserve">ều </w:t>
+        <w:t xml:space="preserve">Nunjuck là template engine đẹp và mạnh mẽ cho JavaScript, được lấy cảm hứng từ jinja2 nên nó có các tính năng về kế thừa các khối, điều </w:t>
       </w:r>
       <w:r>
         <w:rPr>
@@ -8570,15 +7829,7 @@
           <w:sz w:val="28"/>
           <w:szCs w:val="28"/>
         </w:rPr>
-        <w:t>4.2.1.1 Cấu trúc giao di</w:t>
-      </w:r>
-      <w:r>
-        <w:rPr>
-          <w:b/>
-          <w:sz w:val="28"/>
-          <w:szCs w:val="28"/>
-        </w:rPr>
-        <w:t>ện chính</w:t>
+        <w:t>4.2.1.1 Cấu trúc giao diện chính</w:t>
       </w:r>
     </w:p>
     <w:p>
@@ -8609,7 +7860,7 @@
                     <pic:cNvPicPr preferRelativeResize="0"/>
                   </pic:nvPicPr>
                   <pic:blipFill>
-                    <a:blip r:embed="rId13"/>
+                    <a:blip r:embed="rId14"/>
                     <a:srcRect/>
                     <a:stretch>
                       <a:fillRect/>
@@ -8790,7 +8041,7 @@
                     <pic:cNvPicPr preferRelativeResize="0"/>
                   </pic:nvPicPr>
                   <pic:blipFill>
-                    <a:blip r:embed="rId14"/>
+                    <a:blip r:embed="rId15"/>
                     <a:srcRect/>
                     <a:stretch>
                       <a:fillRect/>
@@ -8868,7 +8119,7 @@
                     <pic:cNvPicPr preferRelativeResize="0"/>
                   </pic:nvPicPr>
                   <pic:blipFill>
-                    <a:blip r:embed="rId15"/>
+                    <a:blip r:embed="rId16"/>
                     <a:srcRect/>
                     <a:stretch>
                       <a:fillRect/>
@@ -8940,14 +8191,7 @@
           <w:sz w:val="28"/>
           <w:szCs w:val="28"/>
         </w:rPr>
-        <w:t>{% extend “layout/layout.html"</w:t>
-      </w:r>
-      <w:r>
-        <w:rPr>
-          <w:sz w:val="28"/>
-          <w:szCs w:val="28"/>
-        </w:rPr>
-        <w:t xml:space="preserve"> %}: các trang cụ thể kế thừa lại trang layout.html chính</w:t>
+        <w:t>{% extend “layout/layout.html" %}: các trang cụ thể kế thừa lại trang layout.html chính</w:t>
       </w:r>
     </w:p>
     <w:p>
@@ -9070,7 +8314,7 @@
                     <pic:cNvPicPr preferRelativeResize="0"/>
                   </pic:nvPicPr>
                   <pic:blipFill>
-                    <a:blip r:embed="rId16"/>
+                    <a:blip r:embed="rId17"/>
                     <a:srcRect/>
                     <a:stretch>
                       <a:fillRect/>
@@ -9127,14 +8371,7 @@
           <w:sz w:val="28"/>
           <w:szCs w:val="28"/>
         </w:rPr>
-        <w:t>T</w:t>
-      </w:r>
-      <w:r>
-        <w:rPr>
-          <w:sz w:val="28"/>
-          <w:szCs w:val="28"/>
-        </w:rPr>
-        <w:t>hư mục “node_modules": thư mục chứa các thư viện mặc định và được cài thêm của ứng dụng</w:t>
+        <w:t>Thư mục “node_modules": thư mục chứa các thư viện mặc định và được cài thêm của ứng dụng</w:t>
       </w:r>
     </w:p>
     <w:p>
@@ -9154,14 +8391,7 @@
           <w:sz w:val="28"/>
           <w:szCs w:val="28"/>
         </w:rPr>
-        <w:t xml:space="preserve">Thư mục “src/views": thư mục chứa source code chính của ứng dụng. Thư mục này được phân chia thành các thư mục con được nhóm lại theo tính năng liên quan thành module. </w:t>
-      </w:r>
-      <w:r>
-        <w:rPr>
-          <w:sz w:val="28"/>
-          <w:szCs w:val="28"/>
-        </w:rPr>
-        <w:t>Việc nhóm các chức năng liên quan thành các khối liên kết này giúp cô lập code, dễ dàng cho việc test, tái sử dụng và bảo trì sau này. Thư mục này gồm các thành phần con chính sau:</w:t>
+        <w:t>Thư mục “src/views": thư mục chứa source code chính của ứng dụng. Thư mục này được phân chia thành các thư mục con được nhóm lại theo tính năng liên quan thành module. Việc nhóm các chức năng liên quan thành các khối liên kết này giúp cô lập code, dễ dàng cho việc test, tái sử dụng và bảo trì sau này. Thư mục này gồm các thành phần con chính sau:</w:t>
       </w:r>
     </w:p>
     <w:p>
@@ -9181,14 +8411,7 @@
           <w:sz w:val="28"/>
           <w:szCs w:val="28"/>
         </w:rPr>
-        <w:t>layout: Thư mục chứa các file quản lý layout chính và kiểm soát các hoạt độ</w:t>
-      </w:r>
-      <w:r>
-        <w:rPr>
-          <w:sz w:val="28"/>
-          <w:szCs w:val="28"/>
-        </w:rPr>
-        <w:t>ng trên layout chính này.</w:t>
+        <w:t>layout: Thư mục chứa các file quản lý layout chính và kiểm soát các hoạt động trên layout chính này.</w:t>
       </w:r>
     </w:p>
     <w:p>
@@ -9348,14 +8571,7 @@
           <w:sz w:val="28"/>
           <w:szCs w:val="28"/>
         </w:rPr>
-        <w:t>Thư mục “src/con</w:t>
-      </w:r>
-      <w:r>
-        <w:rPr>
-          <w:sz w:val="28"/>
-          <w:szCs w:val="28"/>
-        </w:rPr>
-        <w:t>fig": Thư mục này chứa các file cấu hình chính của ứng dụng</w:t>
+        <w:t>Thư mục “src/config": Thư mục này chứa các file cấu hình chính của ứng dụng</w:t>
       </w:r>
     </w:p>
     <w:p>
@@ -9396,23 +8612,13 @@
           <w:szCs w:val="28"/>
         </w:rPr>
       </w:pPr>
-      <w:proofErr w:type="gramStart"/>
-      <w:r>
-        <w:rPr>
-          <w:b/>
-          <w:sz w:val="28"/>
-          <w:szCs w:val="28"/>
-        </w:rPr>
-        <w:t>4.2.2.2  Các</w:t>
-      </w:r>
-      <w:proofErr w:type="gramEnd"/>
-      <w:r>
-        <w:rPr>
-          <w:b/>
-          <w:sz w:val="28"/>
-          <w:szCs w:val="28"/>
-        </w:rPr>
-        <w:t xml:space="preserve"> thư viện NodeJS được sử dụng</w:t>
+      <w:r>
+        <w:rPr>
+          <w:b/>
+          <w:sz w:val="28"/>
+          <w:szCs w:val="28"/>
+        </w:rPr>
+        <w:t>4.2.2.2  Các thư viện NodeJS được sử dụng</w:t>
       </w:r>
     </w:p>
     <w:p>
@@ -9444,7 +8650,7 @@
                     <pic:cNvPicPr preferRelativeResize="0"/>
                   </pic:nvPicPr>
                   <pic:blipFill>
-                    <a:blip r:embed="rId17"/>
+                    <a:blip r:embed="rId18"/>
                     <a:srcRect/>
                     <a:stretch>
                       <a:fillRect/>
@@ -9500,14 +8706,7 @@
           <w:sz w:val="28"/>
           <w:szCs w:val="28"/>
         </w:rPr>
-        <w:t>Ứng dụng chính được đặt trong file “src/view</w:t>
-      </w:r>
-      <w:r>
-        <w:rPr>
-          <w:sz w:val="28"/>
-          <w:szCs w:val="28"/>
-        </w:rPr>
-        <w:t>s/app.js". File gồm các thành phần:</w:t>
+        <w:t>Ứng dụng chính được đặt trong file “src/views/app.js". File gồm các thành phần:</w:t>
       </w:r>
     </w:p>
     <w:p>
@@ -9559,7 +8758,7 @@
                     <pic:cNvPicPr preferRelativeResize="0"/>
                   </pic:nvPicPr>
                   <pic:blipFill>
-                    <a:blip r:embed="rId18"/>
+                    <a:blip r:embed="rId19"/>
                     <a:srcRect/>
                     <a:stretch>
                       <a:fillRect/>
@@ -9631,7 +8830,7 @@
                     <pic:cNvPicPr preferRelativeResize="0"/>
                   </pic:nvPicPr>
                   <pic:blipFill>
-                    <a:blip r:embed="rId19"/>
+                    <a:blip r:embed="rId20"/>
                     <a:srcRect/>
                     <a:stretch>
                       <a:fillRect/>
@@ -9703,7 +8902,7 @@
                     <pic:cNvPicPr preferRelativeResize="0"/>
                   </pic:nvPicPr>
                   <pic:blipFill>
-                    <a:blip r:embed="rId20"/>
+                    <a:blip r:embed="rId21"/>
                     <a:srcRect/>
                     <a:stretch>
                       <a:fillRect/>
@@ -9756,7 +8955,7 @@
                     <pic:cNvPicPr preferRelativeResize="0"/>
                   </pic:nvPicPr>
                   <pic:blipFill>
-                    <a:blip r:embed="rId21"/>
+                    <a:blip r:embed="rId22"/>
                     <a:srcRect/>
                     <a:stretch>
                       <a:fillRect/>
@@ -9831,20 +9030,7 @@
           <w:szCs w:val="28"/>
         </w:rPr>
         <w:tab/>
-      </w:r>
-      <w:r>
-        <w:rPr>
-          <w:sz w:val="28"/>
-          <w:szCs w:val="28"/>
-        </w:rPr>
-        <w:t xml:space="preserve">Ứng dụng sử dụng thư viện “passportjs” để xử lý việc xác thực thông tin người dùng. Đây là một trong những thư viện phổ biến nhất của NodeJS hỗ trợ xác thực người dùng. Nó được thiết kế là một middleware hết sức linh hoạt cho khả năng tuỳ biến cao với rất </w:t>
-      </w:r>
-      <w:r>
-        <w:rPr>
-          <w:sz w:val="28"/>
-          <w:szCs w:val="28"/>
-        </w:rPr>
-        <w:t>nhiều kịch bản xác thực như sử dụng Twitter, Facebook, Google và username-password trong database. Ứng dụng sử dụng ba phương thức xác thực đăng nhập là sử dụng tài khoản Facebook, Google và sử dụng username-password.</w:t>
+        <w:t>Ứng dụng sử dụng thư viện “passportjs” để xử lý việc xác thực thông tin người dùng. Đây là một trong những thư viện phổ biến nhất của NodeJS hỗ trợ xác thực người dùng. Nó được thiết kế là một middleware hết sức linh hoạt cho khả năng tuỳ biến cao với rất nhiều kịch bản xác thực như sử dụng Twitter, Facebook, Google và username-password trong database. Ứng dụng sử dụng ba phương thức xác thực đăng nhập là sử dụng tài khoản Facebook, Google và sử dụng username-password.</w:t>
       </w:r>
     </w:p>
     <w:p>
@@ -9890,7 +9076,7 @@
         </w:rPr>
         <w:t xml:space="preserve">Đầu tiên, ta cần tạo một ứng dụng Google theo địa chỉ </w:t>
       </w:r>
-      <w:hyperlink r:id="rId22">
+      <w:hyperlink r:id="rId23">
         <w:r>
           <w:rPr>
             <w:color w:val="1155CC"/>
@@ -9906,14 +9092,7 @@
           <w:sz w:val="28"/>
           <w:szCs w:val="28"/>
         </w:rPr>
-        <w:t>. Sau khi tạo xong ứng dụng ra sẽ lấy được thông tin về Client ID và Client secret. Đây là hai thông tin qu</w:t>
-      </w:r>
-      <w:r>
-        <w:rPr>
-          <w:sz w:val="28"/>
-          <w:szCs w:val="28"/>
-        </w:rPr>
-        <w:t>an trọng trong việc xác thực người dùng bằng tài khoản Google. Thông tin này được lưu lại trong file “config/passport.js" như sau:</w:t>
+        <w:t>. Sau khi tạo xong ứng dụng ra sẽ lấy được thông tin về Client ID và Client secret. Đây là hai thông tin quan trọng trong việc xác thực người dùng bằng tài khoản Google. Thông tin này được lưu lại trong file “config/passport.js" như sau:</w:t>
       </w:r>
     </w:p>
     <w:p>
@@ -9944,7 +9123,7 @@
                     <pic:cNvPicPr preferRelativeResize="0"/>
                   </pic:nvPicPr>
                   <pic:blipFill>
-                    <a:blip r:embed="rId23"/>
+                    <a:blip r:embed="rId24"/>
                     <a:srcRect/>
                     <a:stretch>
                       <a:fillRect/>
@@ -9995,21 +9174,7 @@
           <w:sz w:val="28"/>
           <w:szCs w:val="28"/>
         </w:rPr>
-        <w:t>Biến này được khởi tạo khi bắt đầu khởi chạy server và không tha</w:t>
-      </w:r>
-      <w:r>
-        <w:rPr>
-          <w:sz w:val="28"/>
-          <w:szCs w:val="28"/>
-        </w:rPr>
-        <w:t>y đổi trong suốt quá trình chạy của ứng dụng. Sau khi có được thông tin, ta tiến hành khởi tạo các đối tượng GoogleStrategy và LocalStrategy. Tiếp đến ta thêm đối tượng này vào passport để thực hiện việc xác thực thông tin. Cuối cùng ta tạo các router và g</w:t>
-      </w:r>
-      <w:r>
-        <w:rPr>
-          <w:sz w:val="28"/>
-          <w:szCs w:val="28"/>
-        </w:rPr>
-        <w:t>iao diện để thực hiện đăng nhập. Các router và hàm xử lý được đặt trong thư mục “src/routes/auth".</w:t>
+        <w:t>Biến này được khởi tạo khi bắt đầu khởi chạy server và không thay đổi trong suốt quá trình chạy của ứng dụng. Sau khi có được thông tin, ta tiến hành khởi tạo các đối tượng GoogleStrategy và LocalStrategy. Tiếp đến ta thêm đối tượng này vào passport để thực hiện việc xác thực thông tin. Cuối cùng ta tạo các router và giao diện để thực hiện đăng nhập. Các router và hàm xử lý được đặt trong thư mục “src/routes/auth".</w:t>
       </w:r>
     </w:p>
     <w:p>
@@ -10120,14 +9285,7 @@
           <w:sz w:val="28"/>
           <w:szCs w:val="28"/>
         </w:rPr>
-        <w:t xml:space="preserve">Xử lý thông tin đăng ký của người dùng. Nếu thông </w:t>
-      </w:r>
-      <w:r>
-        <w:rPr>
-          <w:sz w:val="28"/>
-          <w:szCs w:val="28"/>
-        </w:rPr>
-        <w:t>tin hợp lệ sẽ tạo người dùng mới và thông báo lại về phía người dùng. Nếu thông tin không hợp lệ sẽ báo lỗi.</w:t>
+        <w:t>Xử lý thông tin đăng ký của người dùng. Nếu thông tin hợp lệ sẽ tạo người dùng mới và thông báo lại về phía người dùng. Nếu thông tin không hợp lệ sẽ báo lỗi.</w:t>
       </w:r>
     </w:p>
     <w:p>
@@ -10175,7 +9333,7 @@
                     <pic:cNvPicPr preferRelativeResize="0"/>
                   </pic:nvPicPr>
                   <pic:blipFill>
-                    <a:blip r:embed="rId24"/>
+                    <a:blip r:embed="rId25"/>
                     <a:srcRect/>
                     <a:stretch>
                       <a:fillRect/>
@@ -10235,7 +9393,7 @@
                     <pic:cNvPicPr preferRelativeResize="0"/>
                   </pic:nvPicPr>
                   <pic:blipFill>
-                    <a:blip r:embed="rId25"/>
+                    <a:blip r:embed="rId26"/>
                     <a:srcRect/>
                     <a:stretch>
                       <a:fillRect/>
@@ -10299,14 +9457,7 @@
           <w:szCs w:val="28"/>
         </w:rPr>
         <w:tab/>
-        <w:t>Việc xây dựng trang chủ được xử l</w:t>
-      </w:r>
-      <w:r>
-        <w:rPr>
-          <w:sz w:val="28"/>
-          <w:szCs w:val="28"/>
-        </w:rPr>
-        <w:t>ý trong 2 file gồm:</w:t>
+        <w:t>Việc xây dựng trang chủ được xử lý trong 2 file gồm:</w:t>
       </w:r>
     </w:p>
     <w:p>
@@ -10378,7 +9529,7 @@
                     <pic:cNvPicPr preferRelativeResize="0"/>
                   </pic:nvPicPr>
                   <pic:blipFill>
-                    <a:blip r:embed="rId26"/>
+                    <a:blip r:embed="rId27"/>
                     <a:srcRect/>
                     <a:stretch>
                       <a:fillRect/>
@@ -10445,7 +9596,7 @@
                     <pic:cNvPicPr preferRelativeResize="0"/>
                   </pic:nvPicPr>
                   <pic:blipFill>
-                    <a:blip r:embed="rId14"/>
+                    <a:blip r:embed="rId15"/>
                     <a:srcRect/>
                     <a:stretch>
                       <a:fillRect/>
@@ -10492,15 +9643,7 @@
           <w:sz w:val="28"/>
           <w:szCs w:val="28"/>
         </w:rPr>
-        <w:t xml:space="preserve">4.2.2.6 </w:t>
-      </w:r>
-      <w:r>
-        <w:rPr>
-          <w:b/>
-          <w:sz w:val="28"/>
-          <w:szCs w:val="28"/>
-        </w:rPr>
-        <w:t>Xây dựng trang About, My codes, My profile</w:t>
+        <w:t>4.2.2.6 Xây dựng trang About, My codes, My profile</w:t>
       </w:r>
     </w:p>
     <w:p>
@@ -10556,7 +9699,7 @@
                     <pic:cNvPicPr preferRelativeResize="0"/>
                   </pic:nvPicPr>
                   <pic:blipFill>
-                    <a:blip r:embed="rId27"/>
+                    <a:blip r:embed="rId28"/>
                     <a:srcRect/>
                     <a:stretch>
                       <a:fillRect/>
@@ -10621,20 +9764,7 @@
           <w:szCs w:val="28"/>
         </w:rPr>
         <w:tab/>
-      </w:r>
-      <w:r>
-        <w:rPr>
-          <w:sz w:val="28"/>
-          <w:szCs w:val="28"/>
-        </w:rPr>
-        <w:t>Heroku là một nền tảng đám mây dựa trên ứng dụng container dưới dạng dịch vụ (PaaS). Các nhà phát triển sử dụng Heroku để triển khai, quản lý và mở rộng các ứng dụng hiện tại. Nền tảng của họ rất linh hoạt và dễ sử dụng, cung cấp cho các nhà phát triển con</w:t>
-      </w:r>
-      <w:r>
-        <w:rPr>
-          <w:sz w:val="28"/>
-          <w:szCs w:val="28"/>
-        </w:rPr>
-        <w:t xml:space="preserve"> đường đơn giản nhất để đưa ứng dụng của họ ra thị trường.</w:t>
+        <w:t>Heroku là một nền tảng đám mây dựa trên ứng dụng container dưới dạng dịch vụ (PaaS). Các nhà phát triển sử dụng Heroku để triển khai, quản lý và mở rộng các ứng dụng hiện tại. Nền tảng của họ rất linh hoạt và dễ sử dụng, cung cấp cho các nhà phát triển con đường đơn giản nhất để đưa ứng dụng của họ ra thị trường.</w:t>
       </w:r>
     </w:p>
     <w:p>
@@ -10651,14 +9781,7 @@
           <w:szCs w:val="28"/>
         </w:rPr>
         <w:tab/>
-        <w:t>Heroku được quản lý hoàn toàn bởi Heroku, cho phép các nhà phát triển tự do tập trung vào sản phẩm cốt lõi của họ mà không bị phân tâm trong việc duy trì máy chủ, phần cứng hoặc cơ sở hạ tầng. Trả</w:t>
-      </w:r>
-      <w:r>
-        <w:rPr>
-          <w:sz w:val="28"/>
-          <w:szCs w:val="28"/>
-        </w:rPr>
-        <w:t>i nghiệm Heroku cung cấp các dịch vụ, công cụ, quy trình làm việc và hỗ trợ tất cả được thiết kế để nâng cao năng suất của nhà phát triển ứng dụng.</w:t>
+        <w:t>Heroku được quản lý hoàn toàn bởi Heroku, cho phép các nhà phát triển tự do tập trung vào sản phẩm cốt lõi của họ mà không bị phân tâm trong việc duy trì máy chủ, phần cứng hoặc cơ sở hạ tầng. Trải nghiệm Heroku cung cấp các dịch vụ, công cụ, quy trình làm việc và hỗ trợ tất cả được thiết kế để nâng cao năng suất của nhà phát triển ứng dụng.</w:t>
       </w:r>
     </w:p>
     <w:p>
@@ -10675,14 +9798,7 @@
           <w:sz w:val="28"/>
           <w:szCs w:val="28"/>
         </w:rPr>
-        <w:t>Heroku được biết đến như một nơi để triển khai các ứng dụng trong dyno (Khi bạn triển khai một ứng dụng Hero</w:t>
-      </w:r>
-      <w:r>
-        <w:rPr>
-          <w:sz w:val="28"/>
-          <w:szCs w:val="28"/>
-        </w:rPr>
-        <w:t xml:space="preserve">ku, bạn phải thiết lập một máy ảo được gọi là slug, sử dụng một hoặc nhiều buildpacks. Khi một máy ảo được khởi chạy từ slug, nó được gọi là dyno). </w:t>
+        <w:t xml:space="preserve">Heroku được biết đến như một nơi để triển khai các ứng dụng trong dyno (Khi bạn triển khai một ứng dụng Heroku, bạn phải thiết lập một máy ảo được gọi là slug, sử dụng một hoặc nhiều buildpacks. Khi một máy ảo được khởi chạy từ slug, nó được gọi là dyno). </w:t>
       </w:r>
     </w:p>
     <w:p>
@@ -10699,14 +9815,7 @@
           <w:sz w:val="28"/>
           <w:szCs w:val="28"/>
         </w:rPr>
-        <w:t xml:space="preserve">Trong trường hợp phải xử lý khối lượng công việc nhiều, phức tạp, bạn sẽ cần thêm nhiều block (scale chiều </w:t>
-      </w:r>
-      <w:r>
-        <w:rPr>
-          <w:sz w:val="28"/>
-          <w:szCs w:val="28"/>
-        </w:rPr>
-        <w:t>ngang) hoặc tăng kích thước các block (scale chiều dọc). Phí sử dụng Heroku được tính dựa trên số lượng dyno và kích thước mỗi dyno mà bạn dùng.</w:t>
+        <w:t>Trong trường hợp phải xử lý khối lượng công việc nhiều, phức tạp, bạn sẽ cần thêm nhiều block (scale chiều ngang) hoặc tăng kích thước các block (scale chiều dọc). Phí sử dụng Heroku được tính dựa trên số lượng dyno và kích thước mỗi dyno mà bạn dùng.</w:t>
       </w:r>
     </w:p>
     <w:p>
@@ -10723,14 +9832,7 @@
           <w:sz w:val="28"/>
           <w:szCs w:val="28"/>
         </w:rPr>
-        <w:t>Mặc dùng bạn có thể phải trả phí để sử dụng Heroku, nhưng Heroku không thật sự lưu trữ ứng dụng của bạn. Thực t</w:t>
-      </w:r>
-      <w:r>
-        <w:rPr>
-          <w:sz w:val="28"/>
-          <w:szCs w:val="28"/>
-        </w:rPr>
-        <w:t>ế thì cả nền tảng Heroku lẫn mọi ứng dụng phát triển trên đó đều được triển khai trên Amazon Web Services (AWS).</w:t>
+        <w:t>Mặc dùng bạn có thể phải trả phí để sử dụng Heroku, nhưng Heroku không thật sự lưu trữ ứng dụng của bạn. Thực tế thì cả nền tảng Heroku lẫn mọi ứng dụng phát triển trên đó đều được triển khai trên Amazon Web Services (AWS).</w:t>
       </w:r>
     </w:p>
     <w:p>
@@ -10763,7 +9865,7 @@
                     <pic:cNvPicPr preferRelativeResize="0"/>
                   </pic:nvPicPr>
                   <pic:blipFill>
-                    <a:blip r:embed="rId28"/>
+                    <a:blip r:embed="rId29"/>
                     <a:srcRect/>
                     <a:stretch>
                       <a:fillRect/>
@@ -10832,7 +9934,7 @@
           <w:szCs w:val="28"/>
         </w:rPr>
       </w:pPr>
-      <w:hyperlink r:id="rId29">
+      <w:hyperlink r:id="rId30">
         <w:r>
           <w:rPr>
             <w:color w:val="1155CC"/>
@@ -10881,14 +9983,7 @@
           <w:sz w:val="28"/>
           <w:szCs w:val="28"/>
         </w:rPr>
-        <w:t xml:space="preserve">Dùng </w:t>
-      </w:r>
-      <w:r>
-        <w:rPr>
-          <w:sz w:val="28"/>
-          <w:szCs w:val="28"/>
-        </w:rPr>
-        <w:t>git để push source code local lên project Heroku.</w:t>
+        <w:t>Dùng git để push source code local lên project Heroku.</w:t>
       </w:r>
     </w:p>
     <w:p>
@@ -10926,7 +10021,7 @@
         </w:rPr>
         <w:t xml:space="preserve">Sau khi hoàn thành, ứng dụng web đã được triển khai trên thực tế thông qua địa chỉ web: </w:t>
       </w:r>
-      <w:hyperlink r:id="rId30">
+      <w:hyperlink r:id="rId31">
         <w:r>
           <w:rPr>
             <w:color w:val="1155CC"/>
@@ -10981,7 +10076,7 @@
         <w:tab/>
         <w:t xml:space="preserve">Sau khi triển khai ứng dụng trên thực tế thông qua địa chỉ web </w:t>
       </w:r>
-      <w:hyperlink r:id="rId31">
+      <w:hyperlink r:id="rId32">
         <w:r>
           <w:rPr>
             <w:color w:val="1155CC"/>
@@ -10989,16 +10084,7 @@
             <w:szCs w:val="28"/>
             <w:u w:val="single"/>
           </w:rPr>
-          <w:t>https://ezco</w:t>
-        </w:r>
-        <w:r>
-          <w:rPr>
-            <w:color w:val="1155CC"/>
-            <w:sz w:val="28"/>
-            <w:szCs w:val="28"/>
-            <w:u w:val="single"/>
-          </w:rPr>
-          <w:t>mpiler.herokuapp.com</w:t>
+          <w:t>https://ezcompiler.herokuapp.com</w:t>
         </w:r>
       </w:hyperlink>
       <w:r>
@@ -11006,14 +10092,7 @@
           <w:sz w:val="28"/>
           <w:szCs w:val="28"/>
         </w:rPr>
-        <w:t>, tiếp tục giới thiệu ứng dụng đến người dùng và tiếp nhận ý kiến phản hồi. Đối tượng tiếp cận ứng dụng chính là các em học sinh sinh viên theo học lập trình, việc giới thiệu được thực hiện thông qua các group trên facebook và giới thiệ</w:t>
-      </w:r>
-      <w:r>
-        <w:rPr>
-          <w:sz w:val="28"/>
-          <w:szCs w:val="28"/>
-        </w:rPr>
-        <w:t xml:space="preserve">u qua bạn bè, người thân. Các ý kiến đánh giá của người dùng được tiếp nhận ngay, đánh giá và nêu ý kiến phù hợp tiến hành điều chỉnh lại ứng dụng. </w:t>
+        <w:t xml:space="preserve">, tiếp tục giới thiệu ứng dụng đến người dùng và tiếp nhận ý kiến phản hồi. Đối tượng tiếp cận ứng dụng chính là các em học sinh sinh viên theo học lập trình, việc giới thiệu được thực hiện thông qua các group trên facebook và giới thiệu qua bạn bè, người thân. Các ý kiến đánh giá của người dùng được tiếp nhận ngay, đánh giá và nêu ý kiến phù hợp tiến hành điều chỉnh lại ứng dụng. </w:t>
       </w:r>
     </w:p>
     <w:p>
@@ -11057,14 +10136,7 @@
           <w:szCs w:val="28"/>
         </w:rPr>
         <w:tab/>
-        <w:t xml:space="preserve">Qua quá trình tìm hiểu các ngôn ngữ lập trình, các thư </w:t>
-      </w:r>
-      <w:r>
-        <w:rPr>
-          <w:sz w:val="28"/>
-          <w:szCs w:val="28"/>
-        </w:rPr>
-        <w:t>viện, công cụ lập trình web để thực hiện đồ án: “Xây dựng ứng dụng web biên dịch mã nguồn trên nền tảng NodeJS", em đã đạt được những kết quả sau:</w:t>
+        <w:t>Qua quá trình tìm hiểu các ngôn ngữ lập trình, các thư viện, công cụ lập trình web để thực hiện đồ án: “Xây dựng ứng dụng web biên dịch mã nguồn trên nền tảng NodeJS", em đã đạt được những kết quả sau:</w:t>
       </w:r>
     </w:p>
     <w:p>
@@ -11084,14 +10156,7 @@
           <w:sz w:val="28"/>
           <w:szCs w:val="28"/>
         </w:rPr>
-        <w:t>Nghiên cứu học hỏi được thêm nhiều ngôn ngữ, công cụ, nền tảng lập trình web mới như JavaScript, NodeJS, MySQ</w:t>
-      </w:r>
-      <w:r>
-        <w:rPr>
-          <w:sz w:val="28"/>
-          <w:szCs w:val="28"/>
-        </w:rPr>
-        <w:t>L. Biết thêm về những điểm mạnh, điểm yếu của từng công cụ, nền tảng trên.</w:t>
+        <w:t>Nghiên cứu học hỏi được thêm nhiều ngôn ngữ, công cụ, nền tảng lập trình web mới như JavaScript, NodeJS, MySQL. Biết thêm về những điểm mạnh, điểm yếu của từng công cụ, nền tảng trên.</w:t>
       </w:r>
     </w:p>
     <w:p>
@@ -11212,37 +10277,23 @@
           <w:sz w:val="28"/>
           <w:szCs w:val="28"/>
         </w:rPr>
-        <w:t>Học hỏi được nhiều kiến thức, kinh n</w:t>
-      </w:r>
-      <w:r>
-        <w:rPr>
-          <w:sz w:val="28"/>
-          <w:szCs w:val="28"/>
-        </w:rPr>
-        <w:t>ghiệm quý báu từ thầy cô hướng dẫn.</w:t>
-      </w:r>
-    </w:p>
-    <w:p>
-      <w:pPr>
-        <w:jc w:val="both"/>
-        <w:rPr>
-          <w:sz w:val="28"/>
-          <w:szCs w:val="28"/>
-        </w:rPr>
-      </w:pPr>
-      <w:r>
-        <w:rPr>
-          <w:sz w:val="28"/>
-          <w:szCs w:val="28"/>
-        </w:rPr>
-        <w:t xml:space="preserve">Kết quả đạt được sau khi thực hiện đồ án này là những kinh nghiệm kiến thức vô cùng quý báu với bản thân em. Mặc dù vậy ứng dụng vẫn còn một số phần có thể cải tiến sau này để trở nên hoàn chỉnh hơn như: giao diện người </w:t>
-      </w:r>
-      <w:r>
-        <w:rPr>
-          <w:sz w:val="28"/>
-          <w:szCs w:val="28"/>
-        </w:rPr>
-        <w:t xml:space="preserve">dùng, tích hợp thêm thông báo, cải thiện phần quản lý my codes, compile code của người dùng. </w:t>
+        <w:t>Học hỏi được nhiều kiến thức, kinh nghiệm quý báu từ thầy cô hướng dẫn.</w:t>
+      </w:r>
+    </w:p>
+    <w:p>
+      <w:pPr>
+        <w:jc w:val="both"/>
+        <w:rPr>
+          <w:sz w:val="28"/>
+          <w:szCs w:val="28"/>
+        </w:rPr>
+      </w:pPr>
+      <w:r>
+        <w:rPr>
+          <w:sz w:val="28"/>
+          <w:szCs w:val="28"/>
+        </w:rPr>
+        <w:t xml:space="preserve">Kết quả đạt được sau khi thực hiện đồ án này là những kinh nghiệm kiến thức vô cùng quý báu với bản thân em. Mặc dù vậy ứng dụng vẫn còn một số phần có thể cải tiến sau này để trở nên hoàn chỉnh hơn như: giao diện người dùng, tích hợp thêm thông báo, cải thiện phần quản lý my codes, compile code của người dùng. </w:t>
       </w:r>
     </w:p>
     <w:p>
@@ -11342,15 +10393,7 @@
           <w:sz w:val="28"/>
           <w:szCs w:val="28"/>
         </w:rPr>
-        <w:t xml:space="preserve">JavaScript </w:t>
-      </w:r>
-      <w:r>
-        <w:rPr>
-          <w:i/>
-          <w:sz w:val="28"/>
-          <w:szCs w:val="28"/>
-        </w:rPr>
-        <w:t>- Hướng dẫn học qua ví dụ</w:t>
+        <w:t>JavaScript - Hướng dẫn học qua ví dụ</w:t>
       </w:r>
       <w:r>
         <w:rPr>
@@ -16590,4 +15633,16 @@
   </a:objectDefaults>
   <a:extraClrSchemeLst/>
 </a:theme>
+</file>
+
+<file path=customXml/item1.xml><?xml version="1.0" encoding="utf-8"?>
+<b:Sources xmlns:b="http://schemas.openxmlformats.org/officeDocument/2006/bibliography" xmlns="http://schemas.openxmlformats.org/officeDocument/2006/bibliography" SelectedStyle="/GostTitle.XSL" StyleName="GOST - Title Sort"/>
+</file>
+
+<file path=customXml/itemProps1.xml><?xml version="1.0" encoding="utf-8"?>
+<ds:datastoreItem xmlns:ds="http://schemas.openxmlformats.org/officeDocument/2006/customXml" ds:itemID="{6EA5E4C8-8D0D-1C45-AB21-8C7E4C58A666}">
+  <ds:schemaRefs>
+    <ds:schemaRef ds:uri="http://schemas.openxmlformats.org/officeDocument/2006/bibliography"/>
+  </ds:schemaRefs>
+</ds:datastoreItem>
 </file>
</xml_diff>